<commit_message>
modified criterion for prospective students (stressed IoT and security)
</commit_message>
<xml_diff>
--- a/prospective_student.docx
+++ b/prospective_student.docx
@@ -37,8 +37,8 @@
         <w:tblLook w:val="04A0" w:firstRow="1" w:lastRow="0" w:firstColumn="1" w:lastColumn="0" w:noHBand="0" w:noVBand="1"/>
       </w:tblPr>
       <w:tblGrid>
-        <w:gridCol w:w="2155"/>
-        <w:gridCol w:w="1710"/>
+        <w:gridCol w:w="2160"/>
+        <w:gridCol w:w="1705"/>
         <w:gridCol w:w="1530"/>
         <w:gridCol w:w="1170"/>
         <w:gridCol w:w="2070"/>
@@ -50,7 +50,7 @@
         </w:trPr>
         <w:tc>
           <w:tcPr>
-            <w:tcW w:w="2155" w:type="dxa"/>
+            <w:tcW w:w="2160" w:type="dxa"/>
             <w:tcBorders>
               <w:top w:val="nil"/>
               <w:left w:val="nil"/>
@@ -80,7 +80,7 @@
         </w:tc>
         <w:tc>
           <w:tcPr>
-            <w:tcW w:w="1710" w:type="dxa"/>
+            <w:tcW w:w="1705" w:type="dxa"/>
             <w:tcBorders>
               <w:top w:val="nil"/>
               <w:left w:val="nil"/>
@@ -172,7 +172,7 @@
       <w:tr>
         <w:tc>
           <w:tcPr>
-            <w:tcW w:w="2155" w:type="dxa"/>
+            <w:tcW w:w="2160" w:type="dxa"/>
           </w:tcPr>
           <w:p>
             <w:pPr>
@@ -221,7 +221,7 @@
         </w:tc>
         <w:tc>
           <w:tcPr>
-            <w:tcW w:w="1710" w:type="dxa"/>
+            <w:tcW w:w="1705" w:type="dxa"/>
           </w:tcPr>
           <w:p>
             <w:pPr>
@@ -305,31 +305,47 @@
                 <w:sz w:val="22"/>
                 <w:szCs w:val="22"/>
               </w:rPr>
-              <w:t xml:space="preserve">Current </w:t>
-            </w:r>
-            <w:r>
-              <w:rPr>
-                <w:rFonts w:cstheme="minorHAnsi"/>
-                <w:sz w:val="22"/>
-                <w:szCs w:val="22"/>
-              </w:rPr>
-              <w:t>country</w:t>
-            </w:r>
-            <w:r>
-              <w:rPr>
-                <w:rFonts w:cstheme="minorHAnsi"/>
-                <w:sz w:val="22"/>
-                <w:szCs w:val="22"/>
-              </w:rPr>
-              <w:t xml:space="preserve"> /</w:t>
-            </w:r>
-            <w:r>
-              <w:rPr>
-                <w:rFonts w:cstheme="minorHAnsi"/>
-                <w:sz w:val="22"/>
-                <w:szCs w:val="22"/>
-              </w:rPr>
-              <w:t xml:space="preserve"> city of residence</w:t>
+              <w:t>Current</w:t>
+            </w:r>
+            <w:r>
+              <w:rPr>
+                <w:rFonts w:cstheme="minorHAnsi"/>
+                <w:sz w:val="22"/>
+                <w:szCs w:val="22"/>
+              </w:rPr>
+              <w:t xml:space="preserve"> location (C</w:t>
+            </w:r>
+            <w:r>
+              <w:rPr>
+                <w:rFonts w:cstheme="minorHAnsi"/>
+                <w:sz w:val="22"/>
+                <w:szCs w:val="22"/>
+              </w:rPr>
+              <w:t>ountry</w:t>
+            </w:r>
+            <w:r>
+              <w:rPr>
+                <w:rFonts w:cstheme="minorHAnsi"/>
+                <w:sz w:val="22"/>
+                <w:szCs w:val="22"/>
+              </w:rPr>
+              <w:t xml:space="preserve">, </w:t>
+            </w:r>
+            <w:r>
+              <w:rPr>
+                <w:rFonts w:cstheme="minorHAnsi"/>
+                <w:sz w:val="22"/>
+                <w:szCs w:val="22"/>
+              </w:rPr>
+              <w:t>city</w:t>
+            </w:r>
+            <w:r>
+              <w:rPr>
+                <w:rFonts w:cstheme="minorHAnsi"/>
+                <w:sz w:val="22"/>
+                <w:szCs w:val="22"/>
+              </w:rPr>
+              <w:t>)</w:t>
             </w:r>
           </w:p>
         </w:tc>
@@ -351,7 +367,7 @@
       <w:tr>
         <w:tc>
           <w:tcPr>
-            <w:tcW w:w="2155" w:type="dxa"/>
+            <w:tcW w:w="2160" w:type="dxa"/>
           </w:tcPr>
           <w:p>
             <w:pPr>
@@ -401,13 +417,13 @@
                 <w:sz w:val="22"/>
                 <w:szCs w:val="22"/>
               </w:rPr>
-              <w:t>Major, Institution, Dates</w:t>
-            </w:r>
-          </w:p>
-        </w:tc>
-        <w:tc>
-          <w:tcPr>
-            <w:tcW w:w="1710" w:type="dxa"/>
+              <w:t>Major, Institution, Date</w:t>
+            </w:r>
+          </w:p>
+        </w:tc>
+        <w:tc>
+          <w:tcPr>
+            <w:tcW w:w="1705" w:type="dxa"/>
           </w:tcPr>
           <w:p>
             <w:pPr>
@@ -536,7 +552,15 @@
                 <w:sz w:val="22"/>
                 <w:szCs w:val="22"/>
               </w:rPr>
-              <w:t xml:space="preserve">standing </w:t>
+              <w:t>rank</w:t>
+            </w:r>
+            <w:r>
+              <w:rPr>
+                <w:rFonts w:cstheme="minorHAnsi"/>
+                <w:sz w:val="22"/>
+                <w:szCs w:val="22"/>
+              </w:rPr>
+              <w:t xml:space="preserve"> </w:t>
             </w:r>
             <w:r>
               <w:rPr>
@@ -552,7 +576,7 @@
                 <w:sz w:val="22"/>
                 <w:szCs w:val="22"/>
               </w:rPr>
-              <w:t>cohort</w:t>
+              <w:t>class/school</w:t>
             </w:r>
             <w:r>
               <w:rPr>
@@ -582,7 +606,7 @@
       <w:tr>
         <w:tc>
           <w:tcPr>
-            <w:tcW w:w="2155" w:type="dxa"/>
+            <w:tcW w:w="2160" w:type="dxa"/>
           </w:tcPr>
           <w:p>
             <w:pPr>
@@ -616,21 +640,13 @@
                 <w:sz w:val="22"/>
                 <w:szCs w:val="22"/>
               </w:rPr>
-              <w:t xml:space="preserve">: </w:t>
-            </w:r>
-            <w:r>
-              <w:rPr>
-                <w:rFonts w:cstheme="minorHAnsi"/>
-                <w:sz w:val="22"/>
-                <w:szCs w:val="22"/>
-              </w:rPr>
-              <w:t>Major, Institution, Dates</w:t>
-            </w:r>
-          </w:p>
-        </w:tc>
-        <w:tc>
-          <w:tcPr>
-            <w:tcW w:w="1710" w:type="dxa"/>
+              <w:t>: Major, Institution, Date</w:t>
+            </w:r>
+          </w:p>
+        </w:tc>
+        <w:tc>
+          <w:tcPr>
+            <w:tcW w:w="1705" w:type="dxa"/>
           </w:tcPr>
           <w:p>
             <w:pPr>
@@ -743,7 +759,7 @@
                 <w:sz w:val="22"/>
                 <w:szCs w:val="22"/>
               </w:rPr>
-              <w:t xml:space="preserve">standing </w:t>
+              <w:t xml:space="preserve">rank </w:t>
             </w:r>
             <w:r>
               <w:rPr>
@@ -759,7 +775,7 @@
                 <w:sz w:val="22"/>
                 <w:szCs w:val="22"/>
               </w:rPr>
-              <w:t>cohort</w:t>
+              <w:t>class/school</w:t>
             </w:r>
             <w:r>
               <w:rPr>
@@ -797,7 +813,7 @@
       <w:tr>
         <w:tc>
           <w:tcPr>
-            <w:tcW w:w="2155" w:type="dxa"/>
+            <w:tcW w:w="2160" w:type="dxa"/>
           </w:tcPr>
           <w:p>
             <w:pPr>
@@ -829,7 +845,7 @@
         </w:tc>
         <w:tc>
           <w:tcPr>
-            <w:tcW w:w="8550" w:type="dxa"/>
+            <w:tcW w:w="8545" w:type="dxa"/>
             <w:gridSpan w:val="5"/>
           </w:tcPr>
           <w:p>
@@ -852,13 +868,23 @@
               </w:rPr>
               <w:t>[Include scores per category]</w:t>
             </w:r>
+            <w:r>
+              <w:rPr>
+                <w:rFonts w:cstheme="minorHAnsi"/>
+                <w:i/>
+                <w:iCs/>
+                <w:sz w:val="22"/>
+                <w:szCs w:val="22"/>
+              </w:rPr>
+              <w:t xml:space="preserve"> and date (month is sufficient) when test was taken</w:t>
+            </w:r>
           </w:p>
         </w:tc>
       </w:tr>
       <w:tr>
         <w:tc>
           <w:tcPr>
-            <w:tcW w:w="2155" w:type="dxa"/>
+            <w:tcW w:w="2160" w:type="dxa"/>
           </w:tcPr>
           <w:p>
             <w:pPr>
@@ -884,7 +910,7 @@
         </w:tc>
         <w:tc>
           <w:tcPr>
-            <w:tcW w:w="8550" w:type="dxa"/>
+            <w:tcW w:w="8545" w:type="dxa"/>
             <w:gridSpan w:val="5"/>
           </w:tcPr>
           <w:p>
@@ -905,7 +931,7 @@
                 <w:sz w:val="22"/>
                 <w:szCs w:val="22"/>
               </w:rPr>
-              <w:t>[Include scores per category</w:t>
+              <w:t>[Include scores per category; do not leave out AW]</w:t>
             </w:r>
             <w:r>
               <w:rPr>
@@ -915,7 +941,7 @@
                 <w:sz w:val="22"/>
                 <w:szCs w:val="22"/>
               </w:rPr>
-              <w:t>; do not leave out AW</w:t>
+              <w:t xml:space="preserve"> </w:t>
             </w:r>
             <w:r>
               <w:rPr>
@@ -925,7 +951,7 @@
                 <w:sz w:val="22"/>
                 <w:szCs w:val="22"/>
               </w:rPr>
-              <w:t>]</w:t>
+              <w:t>and date</w:t>
             </w:r>
           </w:p>
         </w:tc>
@@ -933,10 +959,17 @@
       <w:tr>
         <w:tc>
           <w:tcPr>
-            <w:tcW w:w="2155" w:type="dxa"/>
-          </w:tcPr>
-          <w:p>
-            <w:pPr>
+            <w:tcW w:w="2160" w:type="dxa"/>
+          </w:tcPr>
+          <w:p>
+            <w:pPr>
+              <w:rPr>
+                <w:rFonts w:cstheme="minorHAnsi"/>
+                <w:sz w:val="22"/>
+                <w:szCs w:val="22"/>
+              </w:rPr>
+            </w:pPr>
+            <w:r>
               <w:rPr>
                 <w:rFonts w:cstheme="minorHAnsi"/>
                 <w:b/>
@@ -944,7 +977,8 @@
                 <w:sz w:val="22"/>
                 <w:szCs w:val="22"/>
               </w:rPr>
-            </w:pPr>
+              <w:t>Salient r</w:t>
+            </w:r>
             <w:r>
               <w:rPr>
                 <w:rFonts w:cstheme="minorHAnsi"/>
@@ -953,7 +987,7 @@
                 <w:sz w:val="22"/>
                 <w:szCs w:val="22"/>
               </w:rPr>
-              <w:t>R</w:t>
+              <w:t>esearch</w:t>
             </w:r>
             <w:r>
               <w:rPr>
@@ -963,7 +997,7 @@
                 <w:sz w:val="22"/>
                 <w:szCs w:val="22"/>
               </w:rPr>
-              <w:t>esearch</w:t>
+              <w:t xml:space="preserve"> </w:t>
             </w:r>
             <w:r>
               <w:rPr>
@@ -973,8 +1007,39 @@
                 <w:sz w:val="22"/>
                 <w:szCs w:val="22"/>
               </w:rPr>
-              <w:t xml:space="preserve"> </w:t>
-            </w:r>
+              <w:t>experience</w:t>
+            </w:r>
+          </w:p>
+        </w:tc>
+        <w:tc>
+          <w:tcPr>
+            <w:tcW w:w="8545" w:type="dxa"/>
+            <w:gridSpan w:val="5"/>
+          </w:tcPr>
+          <w:p>
+            <w:pPr>
+              <w:rPr>
+                <w:rFonts w:cstheme="minorHAnsi"/>
+                <w:sz w:val="22"/>
+                <w:szCs w:val="22"/>
+              </w:rPr>
+            </w:pPr>
+          </w:p>
+        </w:tc>
+      </w:tr>
+      <w:tr>
+        <w:tc>
+          <w:tcPr>
+            <w:tcW w:w="2160" w:type="dxa"/>
+          </w:tcPr>
+          <w:p>
+            <w:pPr>
+              <w:rPr>
+                <w:rFonts w:cstheme="minorHAnsi"/>
+                <w:sz w:val="22"/>
+                <w:szCs w:val="22"/>
+              </w:rPr>
+            </w:pPr>
             <w:r>
               <w:rPr>
                 <w:rFonts w:cstheme="minorHAnsi"/>
@@ -983,24 +1048,96 @@
                 <w:sz w:val="22"/>
                 <w:szCs w:val="22"/>
               </w:rPr>
-              <w:t>experience</w:t>
-            </w:r>
-          </w:p>
-          <w:p>
-            <w:pPr>
-              <w:rPr>
-                <w:rFonts w:cstheme="minorHAnsi"/>
-                <w:sz w:val="22"/>
-                <w:szCs w:val="22"/>
-              </w:rPr>
-            </w:pPr>
-          </w:p>
-        </w:tc>
-        <w:tc>
-          <w:tcPr>
-            <w:tcW w:w="8550" w:type="dxa"/>
+              <w:t>Publications</w:t>
+            </w:r>
+          </w:p>
+        </w:tc>
+        <w:tc>
+          <w:tcPr>
+            <w:tcW w:w="8545" w:type="dxa"/>
             <w:gridSpan w:val="5"/>
           </w:tcPr>
+          <w:p>
+            <w:pPr>
+              <w:rPr>
+                <w:rFonts w:cstheme="minorHAnsi"/>
+                <w:i/>
+                <w:iCs/>
+                <w:sz w:val="22"/>
+                <w:szCs w:val="22"/>
+              </w:rPr>
+            </w:pPr>
+            <w:r>
+              <w:rPr>
+                <w:rFonts w:cstheme="minorHAnsi"/>
+                <w:i/>
+                <w:iCs/>
+                <w:sz w:val="22"/>
+                <w:szCs w:val="22"/>
+              </w:rPr>
+              <w:t>[</w:t>
+            </w:r>
+            <w:r>
+              <w:rPr>
+                <w:rFonts w:cstheme="minorHAnsi"/>
+                <w:i/>
+                <w:iCs/>
+                <w:sz w:val="22"/>
+                <w:szCs w:val="22"/>
+              </w:rPr>
+              <w:t xml:space="preserve">Provide full citation (authors, title, journal/conference </w:t>
+            </w:r>
+            <w:r>
+              <w:rPr>
+                <w:rFonts w:cstheme="minorHAnsi"/>
+                <w:i/>
+                <w:iCs/>
+                <w:sz w:val="22"/>
+                <w:szCs w:val="22"/>
+              </w:rPr>
+              <w:t>name</w:t>
+            </w:r>
+            <w:r>
+              <w:rPr>
+                <w:rFonts w:cstheme="minorHAnsi"/>
+                <w:i/>
+                <w:iCs/>
+                <w:sz w:val="22"/>
+                <w:szCs w:val="22"/>
+              </w:rPr>
+              <w:t xml:space="preserve">, </w:t>
+            </w:r>
+            <w:r>
+              <w:rPr>
+                <w:rFonts w:cstheme="minorHAnsi"/>
+                <w:i/>
+                <w:iCs/>
+                <w:sz w:val="22"/>
+                <w:szCs w:val="22"/>
+              </w:rPr>
+              <w:t xml:space="preserve">year, </w:t>
+            </w:r>
+            <w:r>
+              <w:rPr>
+                <w:rFonts w:cstheme="minorHAnsi"/>
+                <w:i/>
+                <w:iCs/>
+                <w:sz w:val="22"/>
+                <w:szCs w:val="22"/>
+              </w:rPr>
+              <w:t>etc.)</w:t>
+            </w:r>
+            <w:r>
+              <w:rPr>
+                <w:rFonts w:cstheme="minorHAnsi"/>
+                <w:i/>
+                <w:iCs/>
+                <w:sz w:val="22"/>
+                <w:szCs w:val="22"/>
+              </w:rPr>
+              <w:t>]</w:t>
+            </w:r>
+          </w:p>
           <w:p>
             <w:pPr>
               <w:rPr>
@@ -1015,7 +1152,7 @@
       <w:tr>
         <w:tc>
           <w:tcPr>
-            <w:tcW w:w="2155" w:type="dxa"/>
+            <w:tcW w:w="2160" w:type="dxa"/>
           </w:tcPr>
           <w:p>
             <w:pPr>
@@ -1033,56 +1170,66 @@
                 <w:sz w:val="22"/>
                 <w:szCs w:val="22"/>
               </w:rPr>
-              <w:t>Publications</w:t>
-            </w:r>
-          </w:p>
-        </w:tc>
-        <w:tc>
-          <w:tcPr>
-            <w:tcW w:w="8550" w:type="dxa"/>
+              <w:t>Other notable</w:t>
+            </w:r>
+            <w:r>
+              <w:rPr>
+                <w:rFonts w:cstheme="minorHAnsi"/>
+                <w:sz w:val="22"/>
+                <w:szCs w:val="22"/>
+              </w:rPr>
+              <w:t xml:space="preserve"> </w:t>
+            </w:r>
+            <w:r>
+              <w:rPr>
+                <w:rFonts w:cstheme="minorHAnsi"/>
+                <w:b/>
+                <w:bCs/>
+                <w:sz w:val="22"/>
+                <w:szCs w:val="22"/>
+              </w:rPr>
+              <w:t>achievements</w:t>
+            </w:r>
+            <w:r>
+              <w:rPr>
+                <w:rFonts w:cstheme="minorHAnsi"/>
+                <w:sz w:val="22"/>
+                <w:szCs w:val="22"/>
+              </w:rPr>
+              <w:t xml:space="preserve"> </w:t>
+            </w:r>
+            <w:r>
+              <w:rPr>
+                <w:rFonts w:cstheme="minorHAnsi"/>
+                <w:sz w:val="22"/>
+                <w:szCs w:val="22"/>
+              </w:rPr>
+              <w:t>(</w:t>
+            </w:r>
+            <w:r>
+              <w:rPr>
+                <w:rFonts w:cstheme="minorHAnsi"/>
+                <w:sz w:val="22"/>
+                <w:szCs w:val="22"/>
+              </w:rPr>
+              <w:t>if any</w:t>
+            </w:r>
+            <w:r>
+              <w:rPr>
+                <w:rFonts w:cstheme="minorHAnsi"/>
+                <w:sz w:val="22"/>
+                <w:szCs w:val="22"/>
+              </w:rPr>
+              <w:t>)</w:t>
+            </w:r>
+          </w:p>
+        </w:tc>
+        <w:tc>
+          <w:tcPr>
+            <w:tcW w:w="8545" w:type="dxa"/>
             <w:gridSpan w:val="5"/>
-          </w:tcPr>
-          <w:p>
-            <w:pPr>
-              <w:rPr>
-                <w:rFonts w:cstheme="minorHAnsi"/>
-                <w:i/>
-                <w:iCs/>
-                <w:sz w:val="22"/>
-                <w:szCs w:val="22"/>
-              </w:rPr>
-            </w:pPr>
-            <w:r>
-              <w:rPr>
-                <w:rFonts w:cstheme="minorHAnsi"/>
-                <w:i/>
-                <w:iCs/>
-                <w:sz w:val="22"/>
-                <w:szCs w:val="22"/>
-              </w:rPr>
-              <w:t>[</w:t>
-            </w:r>
-            <w:r>
-              <w:rPr>
-                <w:rFonts w:cstheme="minorHAnsi"/>
-                <w:i/>
-                <w:iCs/>
-                <w:sz w:val="22"/>
-                <w:szCs w:val="22"/>
-              </w:rPr>
-              <w:t>Provide full citation (authors, title, journal/conference title, etc.)</w:t>
-            </w:r>
-            <w:r>
-              <w:rPr>
-                <w:rFonts w:cstheme="minorHAnsi"/>
-                <w:i/>
-                <w:iCs/>
-                <w:sz w:val="22"/>
-                <w:szCs w:val="22"/>
-              </w:rPr>
-              <w:t>]</w:t>
-            </w:r>
-          </w:p>
+            <w:vAlign w:val="center"/>
+          </w:tcPr>
           <w:p>
             <w:pPr>
               <w:rPr>
@@ -1097,129 +1244,29 @@
       <w:tr>
         <w:tc>
           <w:tcPr>
-            <w:tcW w:w="2155" w:type="dxa"/>
-          </w:tcPr>
-          <w:p>
-            <w:pPr>
-              <w:rPr>
-                <w:rFonts w:cstheme="minorHAnsi"/>
-                <w:sz w:val="22"/>
-                <w:szCs w:val="22"/>
-              </w:rPr>
-            </w:pPr>
-            <w:r>
-              <w:rPr>
-                <w:rFonts w:cstheme="minorHAnsi"/>
-                <w:b/>
-                <w:bCs/>
-                <w:sz w:val="22"/>
-                <w:szCs w:val="22"/>
-              </w:rPr>
-              <w:t>Major</w:t>
-            </w:r>
-            <w:r>
-              <w:rPr>
-                <w:rFonts w:cstheme="minorHAnsi"/>
-                <w:sz w:val="22"/>
-                <w:szCs w:val="22"/>
-              </w:rPr>
-              <w:t xml:space="preserve"> </w:t>
-            </w:r>
-            <w:r>
-              <w:rPr>
-                <w:rFonts w:cstheme="minorHAnsi"/>
-                <w:b/>
-                <w:bCs/>
-                <w:sz w:val="22"/>
-                <w:szCs w:val="22"/>
-              </w:rPr>
-              <w:t>achievements</w:t>
-            </w:r>
-            <w:r>
-              <w:rPr>
-                <w:rFonts w:cstheme="minorHAnsi"/>
-                <w:sz w:val="22"/>
-                <w:szCs w:val="22"/>
-              </w:rPr>
-              <w:t xml:space="preserve"> </w:t>
-            </w:r>
-            <w:r>
-              <w:rPr>
-                <w:rFonts w:cstheme="minorHAnsi"/>
-                <w:sz w:val="22"/>
-                <w:szCs w:val="22"/>
-              </w:rPr>
-              <w:t>(</w:t>
-            </w:r>
-            <w:r>
-              <w:rPr>
-                <w:rFonts w:cstheme="minorHAnsi"/>
-                <w:sz w:val="22"/>
-                <w:szCs w:val="22"/>
-              </w:rPr>
-              <w:t>if any</w:t>
-            </w:r>
-            <w:r>
-              <w:rPr>
-                <w:rFonts w:cstheme="minorHAnsi"/>
-                <w:sz w:val="22"/>
-                <w:szCs w:val="22"/>
-              </w:rPr>
-              <w:t>)</w:t>
-            </w:r>
-          </w:p>
-        </w:tc>
-        <w:tc>
-          <w:tcPr>
-            <w:tcW w:w="8550" w:type="dxa"/>
-            <w:gridSpan w:val="5"/>
-            <w:vAlign w:val="center"/>
-          </w:tcPr>
-          <w:p>
-            <w:pPr>
-              <w:rPr>
-                <w:rFonts w:cstheme="minorHAnsi"/>
-                <w:sz w:val="22"/>
-                <w:szCs w:val="22"/>
-              </w:rPr>
-            </w:pPr>
-          </w:p>
-        </w:tc>
-      </w:tr>
-      <w:tr>
-        <w:tc>
-          <w:tcPr>
-            <w:tcW w:w="2155" w:type="dxa"/>
-          </w:tcPr>
-          <w:p>
-            <w:pPr>
-              <w:rPr>
-                <w:rFonts w:cstheme="minorHAnsi"/>
-                <w:sz w:val="22"/>
-                <w:szCs w:val="22"/>
-              </w:rPr>
-            </w:pPr>
-            <w:r>
-              <w:rPr>
-                <w:rFonts w:cstheme="minorHAnsi"/>
-                <w:sz w:val="22"/>
-                <w:szCs w:val="22"/>
-              </w:rPr>
-              <w:t>Remark</w:t>
-            </w:r>
-            <w:r>
-              <w:rPr>
-                <w:rFonts w:cstheme="minorHAnsi"/>
-                <w:sz w:val="22"/>
-                <w:szCs w:val="22"/>
-              </w:rPr>
-              <w:t>s (if any)</w:t>
-            </w:r>
-          </w:p>
-        </w:tc>
-        <w:tc>
-          <w:tcPr>
-            <w:tcW w:w="8550" w:type="dxa"/>
+            <w:tcW w:w="2160" w:type="dxa"/>
+          </w:tcPr>
+          <w:p>
+            <w:pPr>
+              <w:rPr>
+                <w:rFonts w:cstheme="minorHAnsi"/>
+                <w:sz w:val="22"/>
+                <w:szCs w:val="22"/>
+              </w:rPr>
+            </w:pPr>
+            <w:r>
+              <w:rPr>
+                <w:rFonts w:cstheme="minorHAnsi"/>
+                <w:sz w:val="22"/>
+                <w:szCs w:val="22"/>
+              </w:rPr>
+              <w:t>Remarks (if any)</w:t>
+            </w:r>
+          </w:p>
+        </w:tc>
+        <w:tc>
+          <w:tcPr>
+            <w:tcW w:w="8545" w:type="dxa"/>
             <w:gridSpan w:val="5"/>
           </w:tcPr>
           <w:p>

</xml_diff>

<commit_message>
added quad chart. some minor updates about prospective students
</commit_message>
<xml_diff>
--- a/prospective_student.docx
+++ b/prospective_student.docx
@@ -66,9 +66,9 @@
                 <w:szCs w:val="22"/>
               </w:rPr>
             </w:pPr>
-            <w:bookmarkStart w:id="0" w:name="_ab2b0677_43a3_478f_b455_ca679fb24fb8"/>
-            <w:bookmarkStart w:id="1" w:name="_ad9daf4d_15f0_47e0_8006_ef0120898254"/>
-            <w:bookmarkEnd w:id="1"/>
+            <w:bookmarkStart w:id="0" w:name="_ad9daf4d_15f0_47e0_8006_ef0120898254"/>
+            <w:bookmarkStart w:id="1" w:name="_ab2b0677_43a3_478f_b455_ca679fb24fb8"/>
+            <w:bookmarkEnd w:id="0"/>
           </w:p>
           <w:p>
             <w:pPr>
@@ -941,17 +941,7 @@
                 <w:sz w:val="22"/>
                 <w:szCs w:val="22"/>
               </w:rPr>
-              <w:t xml:space="preserve"> </w:t>
-            </w:r>
-            <w:r>
-              <w:rPr>
-                <w:rFonts w:cstheme="minorHAnsi"/>
-                <w:i/>
-                <w:iCs/>
-                <w:sz w:val="22"/>
-                <w:szCs w:val="22"/>
-              </w:rPr>
-              <w:t>and date</w:t>
+              <w:t xml:space="preserve"> and date</w:t>
             </w:r>
           </w:p>
         </w:tc>
@@ -977,7 +967,17 @@
                 <w:sz w:val="22"/>
                 <w:szCs w:val="22"/>
               </w:rPr>
-              <w:t>Salient r</w:t>
+              <w:t>Main</w:t>
+            </w:r>
+            <w:r>
+              <w:rPr>
+                <w:rFonts w:cstheme="minorHAnsi"/>
+                <w:b/>
+                <w:bCs/>
+                <w:sz w:val="22"/>
+                <w:szCs w:val="22"/>
+              </w:rPr>
+              <w:t xml:space="preserve"> r</w:t>
             </w:r>
             <w:r>
               <w:rPr>
@@ -1280,7 +1280,7 @@
           </w:p>
         </w:tc>
       </w:tr>
-      <w:bookmarkEnd w:id="0"/>
+      <w:bookmarkEnd w:id="1"/>
     </w:tbl>
     <w:p/>
     <w:sectPr>

</xml_diff>

<commit_message>
major change: announced the move to UK, updates related to name change, several other things
condensed the misc section.
many other ajustments.
</commit_message>
<xml_diff>
--- a/prospective_student.docx
+++ b/prospective_student.docx
@@ -1,6 +1,6 @@
 
 <file path=word/document.xml><?xml version="1.0" encoding="utf-8"?>
-<w:document xmlns:wpc="http://schemas.microsoft.com/office/word/2010/wordprocessingCanvas" xmlns:cx="http://schemas.microsoft.com/office/drawing/2014/chartex" xmlns:cx1="http://schemas.microsoft.com/office/drawing/2015/9/8/chartex" xmlns:cx2="http://schemas.microsoft.com/office/drawing/2015/10/21/chartex" xmlns:cx3="http://schemas.microsoft.com/office/drawing/2016/5/9/chartex" xmlns:cx4="http://schemas.microsoft.com/office/drawing/2016/5/10/chartex" xmlns:cx5="http://schemas.microsoft.com/office/drawing/2016/5/11/chartex" xmlns:cx6="http://schemas.microsoft.com/office/drawing/2016/5/12/chartex" xmlns:cx7="http://schemas.microsoft.com/office/drawing/2016/5/13/chartex" xmlns:cx8="http://schemas.microsoft.com/office/drawing/2016/5/14/chartex" xmlns:mc="http://schemas.openxmlformats.org/markup-compatibility/2006" xmlns:aink="http://schemas.microsoft.com/office/drawing/2016/ink" xmlns:am3d="http://schemas.microsoft.com/office/drawing/2017/model3d" xmlns:o="urn:schemas-microsoft-com:office:office" xmlns:oel="http://schemas.microsoft.com/office/2019/extlst" xmlns:r="http://schemas.openxmlformats.org/officeDocument/2006/relationships" xmlns:m="http://schemas.openxmlformats.org/officeDocument/2006/math" xmlns:v="urn:schemas-microsoft-com:vml" xmlns:wp14="http://schemas.microsoft.com/office/word/2010/wordprocessingDrawing" xmlns:wp="http://schemas.openxmlformats.org/drawingml/2006/wordprocessingDrawing" xmlns:w10="urn:schemas-microsoft-com:office:word" xmlns:w="http://schemas.openxmlformats.org/wordprocessingml/2006/main" xmlns:w14="http://schemas.microsoft.com/office/word/2010/wordml" xmlns:w15="http://schemas.microsoft.com/office/word/2012/wordml" xmlns:w16cex="http://schemas.microsoft.com/office/word/2018/wordml/cex" xmlns:w16cid="http://schemas.microsoft.com/office/word/2016/wordml/cid" xmlns:w16="http://schemas.microsoft.com/office/word/2018/wordml" xmlns:w16sdtdh="http://schemas.microsoft.com/office/word/2020/wordml/sdtdatahash" xmlns:w16se="http://schemas.microsoft.com/office/word/2015/wordml/symex" xmlns:wpg="http://schemas.microsoft.com/office/word/2010/wordprocessingGroup" xmlns:wpi="http://schemas.microsoft.com/office/word/2010/wordprocessingInk" xmlns:wne="http://schemas.microsoft.com/office/word/2006/wordml" xmlns:wps="http://schemas.microsoft.com/office/word/2010/wordprocessingShape" mc:Ignorable="w14 w15 w16se w16cid w16 w16cex w16sdtdh wp14">
+<w:document xmlns:wpc="http://schemas.microsoft.com/office/word/2010/wordprocessingCanvas" xmlns:cx="http://schemas.microsoft.com/office/drawing/2014/chartex" xmlns:cx1="http://schemas.microsoft.com/office/drawing/2015/9/8/chartex" xmlns:cx2="http://schemas.microsoft.com/office/drawing/2015/10/21/chartex" xmlns:cx3="http://schemas.microsoft.com/office/drawing/2016/5/9/chartex" xmlns:cx4="http://schemas.microsoft.com/office/drawing/2016/5/10/chartex" xmlns:cx5="http://schemas.microsoft.com/office/drawing/2016/5/11/chartex" xmlns:cx6="http://schemas.microsoft.com/office/drawing/2016/5/12/chartex" xmlns:cx7="http://schemas.microsoft.com/office/drawing/2016/5/13/chartex" xmlns:cx8="http://schemas.microsoft.com/office/drawing/2016/5/14/chartex" xmlns:mc="http://schemas.openxmlformats.org/markup-compatibility/2006" xmlns:aink="http://schemas.microsoft.com/office/drawing/2016/ink" xmlns:am3d="http://schemas.microsoft.com/office/drawing/2017/model3d" xmlns:o="urn:schemas-microsoft-com:office:office" xmlns:oel="http://schemas.microsoft.com/office/2019/extlst" xmlns:r="http://schemas.openxmlformats.org/officeDocument/2006/relationships" xmlns:m="http://schemas.openxmlformats.org/officeDocument/2006/math" xmlns:v="urn:schemas-microsoft-com:vml" xmlns:wp14="http://schemas.microsoft.com/office/word/2010/wordprocessingDrawing" xmlns:wp="http://schemas.openxmlformats.org/drawingml/2006/wordprocessingDrawing" xmlns:w10="urn:schemas-microsoft-com:office:word" xmlns:w="http://schemas.openxmlformats.org/wordprocessingml/2006/main" xmlns:w14="http://schemas.microsoft.com/office/word/2010/wordml" xmlns:w15="http://schemas.microsoft.com/office/word/2012/wordml" xmlns:w16cex="http://schemas.microsoft.com/office/word/2018/wordml/cex" xmlns:w16cid="http://schemas.microsoft.com/office/word/2016/wordml/cid" xmlns:w16="http://schemas.microsoft.com/office/word/2018/wordml" xmlns:w16du="http://schemas.microsoft.com/office/word/2023/wordml/word16du" xmlns:w16sdtdh="http://schemas.microsoft.com/office/word/2020/wordml/sdtdatahash" xmlns:w16se="http://schemas.microsoft.com/office/word/2015/wordml/symex" xmlns:wpg="http://schemas.microsoft.com/office/word/2010/wordprocessingGroup" xmlns:wpi="http://schemas.microsoft.com/office/word/2010/wordprocessingInk" xmlns:wne="http://schemas.microsoft.com/office/word/2006/wordml" xmlns:wps="http://schemas.microsoft.com/office/word/2010/wordprocessingShape" mc:Ignorable="w14 w15 w16se w16cid w16 w16cex w16sdtdh w16du wp14">
   <w:body>
     <w:p>
       <w:pPr>
@@ -19,7 +19,19 @@
           <w:rPr>
             <w:rStyle w:val="Hyperlink"/>
           </w:rPr>
-          <w:t>Dr. Tony T. Luo</w:t>
+          <w:t>Dr. T</w:t>
+        </w:r>
+        <w:r>
+          <w:rPr>
+            <w:rStyle w:val="Hyperlink"/>
+          </w:rPr>
+          <w:t>homas</w:t>
+        </w:r>
+        <w:r>
+          <w:rPr>
+            <w:rStyle w:val="Hyperlink"/>
+          </w:rPr>
+          <w:t xml:space="preserve"> Luo</w:t>
         </w:r>
       </w:hyperlink>
       <w:r>
@@ -37,12 +49,12 @@
         <w:tblLook w:val="04A0" w:firstRow="1" w:lastRow="0" w:firstColumn="1" w:lastColumn="0" w:noHBand="0" w:noVBand="1"/>
       </w:tblPr>
       <w:tblGrid>
-        <w:gridCol w:w="2160"/>
-        <w:gridCol w:w="1705"/>
-        <w:gridCol w:w="1530"/>
-        <w:gridCol w:w="1170"/>
-        <w:gridCol w:w="2070"/>
-        <w:gridCol w:w="2070"/>
+        <w:gridCol w:w="3240"/>
+        <w:gridCol w:w="625"/>
+        <w:gridCol w:w="1895"/>
+        <w:gridCol w:w="805"/>
+        <w:gridCol w:w="1805"/>
+        <w:gridCol w:w="2335"/>
       </w:tblGrid>
       <w:tr>
         <w:trPr>
@@ -50,7 +62,7 @@
         </w:trPr>
         <w:tc>
           <w:tcPr>
-            <w:tcW w:w="2160" w:type="dxa"/>
+            <w:tcW w:w="3240" w:type="dxa"/>
             <w:tcBorders>
               <w:top w:val="nil"/>
               <w:left w:val="nil"/>
@@ -66,9 +78,9 @@
                 <w:szCs w:val="22"/>
               </w:rPr>
             </w:pPr>
-            <w:bookmarkStart w:id="0" w:name="_ad9daf4d_15f0_47e0_8006_ef0120898254"/>
-            <w:bookmarkStart w:id="1" w:name="_ab2b0677_43a3_478f_b455_ca679fb24fb8"/>
-            <w:bookmarkEnd w:id="0"/>
+            <w:bookmarkStart w:id="0" w:name="_ab2b0677_43a3_478f_b455_ca679fb24fb8"/>
+            <w:bookmarkStart w:id="1" w:name="_ad9daf4d_15f0_47e0_8006_ef0120898254"/>
+            <w:bookmarkEnd w:id="1"/>
           </w:p>
           <w:p>
             <w:pPr>
@@ -80,7 +92,7 @@
         </w:tc>
         <w:tc>
           <w:tcPr>
-            <w:tcW w:w="1705" w:type="dxa"/>
+            <w:tcW w:w="625" w:type="dxa"/>
             <w:tcBorders>
               <w:top w:val="nil"/>
               <w:left w:val="nil"/>
@@ -98,7 +110,7 @@
         </w:tc>
         <w:tc>
           <w:tcPr>
-            <w:tcW w:w="1530" w:type="dxa"/>
+            <w:tcW w:w="1895" w:type="dxa"/>
             <w:tcBorders>
               <w:top w:val="nil"/>
               <w:left w:val="nil"/>
@@ -116,7 +128,7 @@
         </w:tc>
         <w:tc>
           <w:tcPr>
-            <w:tcW w:w="1170" w:type="dxa"/>
+            <w:tcW w:w="805" w:type="dxa"/>
             <w:tcBorders>
               <w:top w:val="nil"/>
               <w:left w:val="nil"/>
@@ -134,7 +146,7 @@
         </w:tc>
         <w:tc>
           <w:tcPr>
-            <w:tcW w:w="2070" w:type="dxa"/>
+            <w:tcW w:w="1805" w:type="dxa"/>
             <w:tcBorders>
               <w:top w:val="nil"/>
               <w:left w:val="nil"/>
@@ -152,7 +164,7 @@
         </w:tc>
         <w:tc>
           <w:tcPr>
-            <w:tcW w:w="2070" w:type="dxa"/>
+            <w:tcW w:w="2335" w:type="dxa"/>
             <w:tcBorders>
               <w:top w:val="nil"/>
               <w:left w:val="nil"/>
@@ -172,7 +184,7 @@
       <w:tr>
         <w:tc>
           <w:tcPr>
-            <w:tcW w:w="2160" w:type="dxa"/>
+            <w:tcW w:w="3240" w:type="dxa"/>
           </w:tcPr>
           <w:p>
             <w:pPr>
@@ -198,60 +210,68 @@
                 <w:sz w:val="22"/>
                 <w:szCs w:val="22"/>
               </w:rPr>
-              <w:t xml:space="preserve">, </w:t>
-            </w:r>
-          </w:p>
-          <w:p>
-            <w:pPr>
-              <w:rPr>
-                <w:rFonts w:cstheme="minorHAnsi"/>
-                <w:sz w:val="22"/>
-                <w:szCs w:val="22"/>
-              </w:rPr>
-            </w:pPr>
-            <w:r>
-              <w:rPr>
-                <w:rFonts w:cstheme="minorHAnsi"/>
-                <w:sz w:val="22"/>
-                <w:szCs w:val="22"/>
-              </w:rPr>
-              <w:t>age (optional), gender (optional)</w:t>
-            </w:r>
-          </w:p>
-        </w:tc>
-        <w:tc>
-          <w:tcPr>
-            <w:tcW w:w="1705" w:type="dxa"/>
-          </w:tcPr>
-          <w:p>
-            <w:pPr>
-              <w:rPr>
-                <w:rFonts w:cstheme="minorHAnsi"/>
-                <w:sz w:val="22"/>
-                <w:szCs w:val="22"/>
-              </w:rPr>
-            </w:pPr>
-          </w:p>
-        </w:tc>
-        <w:tc>
-          <w:tcPr>
-            <w:tcW w:w="1530" w:type="dxa"/>
-          </w:tcPr>
-          <w:p>
-            <w:pPr>
-              <w:rPr>
-                <w:rFonts w:cstheme="minorHAnsi"/>
-                <w:sz w:val="22"/>
-                <w:szCs w:val="22"/>
-              </w:rPr>
-            </w:pPr>
-            <w:r>
-              <w:rPr>
-                <w:rFonts w:cstheme="minorHAnsi"/>
-                <w:sz w:val="22"/>
-                <w:szCs w:val="22"/>
-              </w:rPr>
-              <w:t xml:space="preserve">Intended </w:t>
+              <w:t>, age (optional), gender (optional)</w:t>
+            </w:r>
+            <w:r>
+              <w:rPr>
+                <w:rFonts w:cstheme="minorHAnsi"/>
+                <w:sz w:val="22"/>
+                <w:szCs w:val="22"/>
+              </w:rPr>
+              <w:t>,</w:t>
+            </w:r>
+            <w:r>
+              <w:rPr>
+                <w:rFonts w:cstheme="minorHAnsi"/>
+                <w:sz w:val="22"/>
+                <w:szCs w:val="22"/>
+              </w:rPr>
+              <w:t xml:space="preserve"> </w:t>
+            </w:r>
+            <w:r>
+              <w:rPr>
+                <w:rFonts w:cstheme="minorHAnsi"/>
+                <w:sz w:val="22"/>
+                <w:szCs w:val="22"/>
+              </w:rPr>
+              <w:t>region of residence</w:t>
+            </w:r>
+          </w:p>
+        </w:tc>
+        <w:tc>
+          <w:tcPr>
+            <w:tcW w:w="3325" w:type="dxa"/>
+            <w:gridSpan w:val="3"/>
+          </w:tcPr>
+          <w:p>
+            <w:pPr>
+              <w:rPr>
+                <w:rFonts w:cstheme="minorHAnsi"/>
+                <w:sz w:val="22"/>
+                <w:szCs w:val="22"/>
+              </w:rPr>
+            </w:pPr>
+          </w:p>
+        </w:tc>
+        <w:tc>
+          <w:tcPr>
+            <w:tcW w:w="1805" w:type="dxa"/>
+          </w:tcPr>
+          <w:p>
+            <w:pPr>
+              <w:rPr>
+                <w:rFonts w:cstheme="minorHAnsi"/>
+                <w:sz w:val="22"/>
+                <w:szCs w:val="22"/>
+              </w:rPr>
+            </w:pPr>
+            <w:r>
+              <w:rPr>
+                <w:rFonts w:cstheme="minorHAnsi"/>
+                <w:sz w:val="22"/>
+                <w:szCs w:val="22"/>
+              </w:rPr>
+              <w:t xml:space="preserve">Desired </w:t>
             </w:r>
             <w:r>
               <w:rPr>
@@ -269,89 +289,21 @@
                 <w:sz w:val="22"/>
                 <w:szCs w:val="22"/>
               </w:rPr>
-              <w:t xml:space="preserve"> of intake</w:t>
-            </w:r>
-          </w:p>
-        </w:tc>
-        <w:tc>
-          <w:tcPr>
-            <w:tcW w:w="1170" w:type="dxa"/>
-          </w:tcPr>
-          <w:p>
-            <w:pPr>
-              <w:rPr>
-                <w:rFonts w:cstheme="minorHAnsi"/>
-                <w:sz w:val="22"/>
-                <w:szCs w:val="22"/>
-              </w:rPr>
-            </w:pPr>
-          </w:p>
-        </w:tc>
-        <w:tc>
-          <w:tcPr>
-            <w:tcW w:w="2070" w:type="dxa"/>
-          </w:tcPr>
-          <w:p>
-            <w:pPr>
-              <w:rPr>
-                <w:rFonts w:cstheme="minorHAnsi"/>
-                <w:sz w:val="22"/>
-                <w:szCs w:val="22"/>
-              </w:rPr>
-            </w:pPr>
-            <w:r>
-              <w:rPr>
-                <w:rFonts w:cstheme="minorHAnsi"/>
-                <w:sz w:val="22"/>
-                <w:szCs w:val="22"/>
-              </w:rPr>
-              <w:t>Current</w:t>
-            </w:r>
-            <w:r>
-              <w:rPr>
-                <w:rFonts w:cstheme="minorHAnsi"/>
-                <w:sz w:val="22"/>
-                <w:szCs w:val="22"/>
-              </w:rPr>
-              <w:t xml:space="preserve"> location (C</w:t>
-            </w:r>
-            <w:r>
-              <w:rPr>
-                <w:rFonts w:cstheme="minorHAnsi"/>
-                <w:sz w:val="22"/>
-                <w:szCs w:val="22"/>
-              </w:rPr>
-              <w:t>ountry</w:t>
-            </w:r>
-            <w:r>
-              <w:rPr>
-                <w:rFonts w:cstheme="minorHAnsi"/>
-                <w:sz w:val="22"/>
-                <w:szCs w:val="22"/>
-              </w:rPr>
-              <w:t xml:space="preserve">, </w:t>
-            </w:r>
-            <w:r>
-              <w:rPr>
-                <w:rFonts w:cstheme="minorHAnsi"/>
-                <w:sz w:val="22"/>
-                <w:szCs w:val="22"/>
-              </w:rPr>
-              <w:t>city</w:t>
-            </w:r>
-            <w:r>
-              <w:rPr>
-                <w:rFonts w:cstheme="minorHAnsi"/>
-                <w:sz w:val="22"/>
-                <w:szCs w:val="22"/>
-              </w:rPr>
-              <w:t>)</w:t>
-            </w:r>
-          </w:p>
-        </w:tc>
-        <w:tc>
-          <w:tcPr>
-            <w:tcW w:w="2070" w:type="dxa"/>
+              <w:t xml:space="preserve"> of </w:t>
+            </w:r>
+            <w:r>
+              <w:rPr>
+                <w:rFonts w:cstheme="minorHAnsi"/>
+                <w:sz w:val="22"/>
+                <w:szCs w:val="22"/>
+              </w:rPr>
+              <w:t>enrollment</w:t>
+            </w:r>
+          </w:p>
+        </w:tc>
+        <w:tc>
+          <w:tcPr>
+            <w:tcW w:w="2335" w:type="dxa"/>
           </w:tcPr>
           <w:p>
             <w:pPr>
@@ -367,7 +319,7 @@
       <w:tr>
         <w:tc>
           <w:tcPr>
-            <w:tcW w:w="2160" w:type="dxa"/>
+            <w:tcW w:w="3240" w:type="dxa"/>
           </w:tcPr>
           <w:p>
             <w:pPr>
@@ -393,22 +345,6 @@
                 <w:sz w:val="22"/>
                 <w:szCs w:val="22"/>
               </w:rPr>
-              <w:t xml:space="preserve"> degree</w:t>
-            </w:r>
-            <w:r>
-              <w:rPr>
-                <w:rFonts w:cstheme="minorHAnsi"/>
-                <w:sz w:val="22"/>
-                <w:szCs w:val="22"/>
-              </w:rPr>
-              <w:t>:</w:t>
-            </w:r>
-            <w:r>
-              <w:rPr>
-                <w:rFonts w:cstheme="minorHAnsi"/>
-                <w:sz w:val="22"/>
-                <w:szCs w:val="22"/>
-              </w:rPr>
               <w:t xml:space="preserve"> </w:t>
             </w:r>
             <w:r>
@@ -417,27 +353,28 @@
                 <w:sz w:val="22"/>
                 <w:szCs w:val="22"/>
               </w:rPr>
-              <w:t>Major, Institution, Date</w:t>
-            </w:r>
-          </w:p>
-        </w:tc>
-        <w:tc>
-          <w:tcPr>
-            <w:tcW w:w="1705" w:type="dxa"/>
-          </w:tcPr>
-          <w:p>
-            <w:pPr>
-              <w:rPr>
-                <w:rFonts w:cstheme="minorHAnsi"/>
-                <w:sz w:val="22"/>
-                <w:szCs w:val="22"/>
-              </w:rPr>
-            </w:pPr>
-          </w:p>
-        </w:tc>
-        <w:tc>
-          <w:tcPr>
-            <w:tcW w:w="1530" w:type="dxa"/>
+              <w:t>major, university, date</w:t>
+            </w:r>
+          </w:p>
+        </w:tc>
+        <w:tc>
+          <w:tcPr>
+            <w:tcW w:w="3325" w:type="dxa"/>
+            <w:gridSpan w:val="3"/>
+          </w:tcPr>
+          <w:p>
+            <w:pPr>
+              <w:rPr>
+                <w:rFonts w:cstheme="minorHAnsi"/>
+                <w:sz w:val="22"/>
+                <w:szCs w:val="22"/>
+              </w:rPr>
+            </w:pPr>
+          </w:p>
+        </w:tc>
+        <w:tc>
+          <w:tcPr>
+            <w:tcW w:w="1805" w:type="dxa"/>
           </w:tcPr>
           <w:p>
             <w:pPr>
@@ -455,69 +392,46 @@
                 <w:sz w:val="22"/>
                 <w:szCs w:val="22"/>
               </w:rPr>
-              <w:t>Ranking</w:t>
-            </w:r>
-            <w:r>
-              <w:rPr>
-                <w:rFonts w:cstheme="minorHAnsi"/>
-                <w:sz w:val="22"/>
-                <w:szCs w:val="22"/>
-              </w:rPr>
-              <w:t xml:space="preserve">(s) of University </w:t>
-            </w:r>
-            <w:r>
-              <w:rPr>
-                <w:rFonts w:cstheme="minorHAnsi"/>
-                <w:sz w:val="22"/>
-                <w:szCs w:val="22"/>
-              </w:rPr>
-              <w:t>or</w:t>
-            </w:r>
-            <w:r>
-              <w:rPr>
-                <w:rFonts w:cstheme="minorHAnsi"/>
-                <w:sz w:val="22"/>
-                <w:szCs w:val="22"/>
-              </w:rPr>
-              <w:t xml:space="preserve"> </w:t>
-            </w:r>
-            <w:r>
-              <w:rPr>
-                <w:rFonts w:cstheme="minorHAnsi"/>
-                <w:sz w:val="22"/>
-                <w:szCs w:val="22"/>
-              </w:rPr>
-              <w:t>Major</w:t>
-            </w:r>
-          </w:p>
-        </w:tc>
-        <w:tc>
-          <w:tcPr>
-            <w:tcW w:w="1170" w:type="dxa"/>
-          </w:tcPr>
-          <w:p>
-            <w:pPr>
-              <w:rPr>
-                <w:rFonts w:cstheme="minorHAnsi"/>
-                <w:sz w:val="22"/>
-                <w:szCs w:val="22"/>
-              </w:rPr>
-            </w:pPr>
-          </w:p>
-        </w:tc>
-        <w:tc>
-          <w:tcPr>
-            <w:tcW w:w="2070" w:type="dxa"/>
-          </w:tcPr>
-          <w:p>
-            <w:pPr>
-              <w:rPr>
-                <w:rFonts w:cstheme="minorHAnsi"/>
-                <w:sz w:val="22"/>
-                <w:szCs w:val="22"/>
-              </w:rPr>
-            </w:pPr>
-            <w:proofErr w:type="gramStart"/>
+              <w:t>GPA</w:t>
+            </w:r>
+            <w:r>
+              <w:rPr>
+                <w:rFonts w:cstheme="minorHAnsi"/>
+                <w:sz w:val="22"/>
+                <w:szCs w:val="22"/>
+              </w:rPr>
+              <w:t xml:space="preserve"> / rank</w:t>
+            </w:r>
+          </w:p>
+        </w:tc>
+        <w:tc>
+          <w:tcPr>
+            <w:tcW w:w="2335" w:type="dxa"/>
+          </w:tcPr>
+          <w:p>
+            <w:pPr>
+              <w:rPr>
+                <w:rFonts w:cstheme="minorHAnsi"/>
+                <w:sz w:val="22"/>
+                <w:szCs w:val="22"/>
+              </w:rPr>
+            </w:pPr>
+          </w:p>
+        </w:tc>
+      </w:tr>
+      <w:tr>
+        <w:tc>
+          <w:tcPr>
+            <w:tcW w:w="3240" w:type="dxa"/>
+          </w:tcPr>
+          <w:p>
+            <w:pPr>
+              <w:rPr>
+                <w:rFonts w:cstheme="minorHAnsi"/>
+                <w:sz w:val="22"/>
+                <w:szCs w:val="22"/>
+              </w:rPr>
+            </w:pPr>
             <w:r>
               <w:rPr>
                 <w:rFonts w:cstheme="minorHAnsi"/>
@@ -526,6 +440,85 @@
                 <w:sz w:val="22"/>
                 <w:szCs w:val="22"/>
               </w:rPr>
+              <w:t>Masters’</w:t>
+            </w:r>
+            <w:r>
+              <w:rPr>
+                <w:rFonts w:cstheme="minorHAnsi"/>
+                <w:sz w:val="22"/>
+                <w:szCs w:val="22"/>
+              </w:rPr>
+              <w:t xml:space="preserve"> major, </w:t>
+            </w:r>
+            <w:r>
+              <w:rPr>
+                <w:rFonts w:cstheme="minorHAnsi"/>
+                <w:sz w:val="22"/>
+                <w:szCs w:val="22"/>
+              </w:rPr>
+              <w:t>university</w:t>
+            </w:r>
+            <w:r>
+              <w:rPr>
+                <w:rFonts w:cstheme="minorHAnsi"/>
+                <w:sz w:val="22"/>
+                <w:szCs w:val="22"/>
+              </w:rPr>
+              <w:t xml:space="preserve">, </w:t>
+            </w:r>
+            <w:r>
+              <w:rPr>
+                <w:rFonts w:cstheme="minorHAnsi"/>
+                <w:sz w:val="22"/>
+                <w:szCs w:val="22"/>
+              </w:rPr>
+              <w:t>d</w:t>
+            </w:r>
+            <w:r>
+              <w:rPr>
+                <w:rFonts w:cstheme="minorHAnsi"/>
+                <w:sz w:val="22"/>
+                <w:szCs w:val="22"/>
+              </w:rPr>
+              <w:t>ate</w:t>
+            </w:r>
+          </w:p>
+        </w:tc>
+        <w:tc>
+          <w:tcPr>
+            <w:tcW w:w="3325" w:type="dxa"/>
+            <w:gridSpan w:val="3"/>
+          </w:tcPr>
+          <w:p>
+            <w:pPr>
+              <w:rPr>
+                <w:rFonts w:cstheme="minorHAnsi"/>
+                <w:sz w:val="22"/>
+                <w:szCs w:val="22"/>
+              </w:rPr>
+            </w:pPr>
+          </w:p>
+        </w:tc>
+        <w:tc>
+          <w:tcPr>
+            <w:tcW w:w="1805" w:type="dxa"/>
+          </w:tcPr>
+          <w:p>
+            <w:pPr>
+              <w:rPr>
+                <w:rFonts w:cstheme="minorHAnsi"/>
+                <w:sz w:val="22"/>
+                <w:szCs w:val="22"/>
+              </w:rPr>
+            </w:pPr>
+            <w:r>
+              <w:rPr>
+                <w:rFonts w:cstheme="minorHAnsi"/>
+                <w:b/>
+                <w:bCs/>
+                <w:sz w:val="22"/>
+                <w:szCs w:val="22"/>
+              </w:rPr>
               <w:t>GPA</w:t>
             </w:r>
             <w:r>
@@ -534,63 +527,13 @@
                 <w:sz w:val="22"/>
                 <w:szCs w:val="22"/>
               </w:rPr>
-              <w:t>;</w:t>
-            </w:r>
-            <w:proofErr w:type="gramEnd"/>
-          </w:p>
-          <w:p>
-            <w:pPr>
-              <w:rPr>
-                <w:rFonts w:cstheme="minorHAnsi"/>
-                <w:sz w:val="22"/>
-                <w:szCs w:val="22"/>
-              </w:rPr>
-            </w:pPr>
-            <w:r>
-              <w:rPr>
-                <w:rFonts w:cstheme="minorHAnsi"/>
-                <w:sz w:val="22"/>
-                <w:szCs w:val="22"/>
-              </w:rPr>
-              <w:t>rank</w:t>
-            </w:r>
-            <w:r>
-              <w:rPr>
-                <w:rFonts w:cstheme="minorHAnsi"/>
-                <w:sz w:val="22"/>
-                <w:szCs w:val="22"/>
-              </w:rPr>
-              <w:t xml:space="preserve"> </w:t>
-            </w:r>
-            <w:r>
-              <w:rPr>
-                <w:rFonts w:cstheme="minorHAnsi"/>
-                <w:sz w:val="22"/>
-                <w:szCs w:val="22"/>
-              </w:rPr>
-              <w:t xml:space="preserve">in </w:t>
-            </w:r>
-            <w:r>
-              <w:rPr>
-                <w:rFonts w:cstheme="minorHAnsi"/>
-                <w:sz w:val="22"/>
-                <w:szCs w:val="22"/>
-              </w:rPr>
-              <w:t>class/school</w:t>
-            </w:r>
-            <w:r>
-              <w:rPr>
-                <w:rFonts w:cstheme="minorHAnsi"/>
-                <w:sz w:val="22"/>
-                <w:szCs w:val="22"/>
-              </w:rPr>
-              <w:t xml:space="preserve"> (optional)</w:t>
-            </w:r>
-          </w:p>
-        </w:tc>
-        <w:tc>
-          <w:tcPr>
-            <w:tcW w:w="2070" w:type="dxa"/>
+              <w:t xml:space="preserve"> / rank</w:t>
+            </w:r>
+          </w:p>
+        </w:tc>
+        <w:tc>
+          <w:tcPr>
+            <w:tcW w:w="2335" w:type="dxa"/>
           </w:tcPr>
           <w:p>
             <w:pPr>
@@ -606,7 +549,7 @@
       <w:tr>
         <w:tc>
           <w:tcPr>
-            <w:tcW w:w="2160" w:type="dxa"/>
+            <w:tcW w:w="3240" w:type="dxa"/>
           </w:tcPr>
           <w:p>
             <w:pPr>
@@ -624,53 +567,123 @@
                 <w:sz w:val="22"/>
                 <w:szCs w:val="22"/>
               </w:rPr>
-              <w:t>Masters’</w:t>
-            </w:r>
-            <w:r>
-              <w:rPr>
-                <w:rFonts w:cstheme="minorHAnsi"/>
-                <w:sz w:val="22"/>
-                <w:szCs w:val="22"/>
-              </w:rPr>
-              <w:t xml:space="preserve"> degree</w:t>
-            </w:r>
-            <w:r>
-              <w:rPr>
-                <w:rFonts w:cstheme="minorHAnsi"/>
-                <w:sz w:val="22"/>
-                <w:szCs w:val="22"/>
-              </w:rPr>
-              <w:t>: Major, Institution, Date</w:t>
-            </w:r>
-          </w:p>
-        </w:tc>
-        <w:tc>
-          <w:tcPr>
-            <w:tcW w:w="1705" w:type="dxa"/>
-          </w:tcPr>
-          <w:p>
-            <w:pPr>
-              <w:rPr>
-                <w:rFonts w:cstheme="minorHAnsi"/>
-                <w:sz w:val="22"/>
-                <w:szCs w:val="22"/>
-              </w:rPr>
-            </w:pPr>
-          </w:p>
-        </w:tc>
-        <w:tc>
-          <w:tcPr>
-            <w:tcW w:w="1530" w:type="dxa"/>
-          </w:tcPr>
-          <w:p>
-            <w:pPr>
-              <w:rPr>
-                <w:rFonts w:cstheme="minorHAnsi"/>
-                <w:sz w:val="22"/>
-                <w:szCs w:val="22"/>
-              </w:rPr>
-            </w:pPr>
-            <w:r>
+              <w:t>TOEFL</w:t>
+            </w:r>
+            <w:r>
+              <w:rPr>
+                <w:rFonts w:cstheme="minorHAnsi"/>
+                <w:sz w:val="22"/>
+                <w:szCs w:val="22"/>
+              </w:rPr>
+              <w:t xml:space="preserve"> / IELTS</w:t>
+            </w:r>
+          </w:p>
+        </w:tc>
+        <w:tc>
+          <w:tcPr>
+            <w:tcW w:w="7465" w:type="dxa"/>
+            <w:gridSpan w:val="5"/>
+          </w:tcPr>
+          <w:p>
+            <w:pPr>
+              <w:rPr>
+                <w:rFonts w:cstheme="minorHAnsi"/>
+                <w:i/>
+                <w:iCs/>
+                <w:sz w:val="22"/>
+                <w:szCs w:val="22"/>
+              </w:rPr>
+            </w:pPr>
+            <w:r>
+              <w:rPr>
+                <w:rFonts w:cstheme="minorHAnsi"/>
+                <w:i/>
+                <w:iCs/>
+                <w:sz w:val="22"/>
+                <w:szCs w:val="22"/>
+              </w:rPr>
+              <w:t>[Include score</w:t>
+            </w:r>
+            <w:r>
+              <w:rPr>
+                <w:rFonts w:cstheme="minorHAnsi"/>
+                <w:i/>
+                <w:iCs/>
+                <w:sz w:val="22"/>
+                <w:szCs w:val="22"/>
+              </w:rPr>
+              <w:t xml:space="preserve"> for each</w:t>
+            </w:r>
+            <w:r>
+              <w:rPr>
+                <w:rFonts w:cstheme="minorHAnsi"/>
+                <w:i/>
+                <w:iCs/>
+                <w:sz w:val="22"/>
+                <w:szCs w:val="22"/>
+              </w:rPr>
+              <w:t xml:space="preserve"> </w:t>
+            </w:r>
+            <w:r>
+              <w:rPr>
+                <w:rFonts w:cstheme="minorHAnsi"/>
+                <w:i/>
+                <w:iCs/>
+                <w:sz w:val="22"/>
+                <w:szCs w:val="22"/>
+              </w:rPr>
+              <w:t>subcategory</w:t>
+            </w:r>
+            <w:r>
+              <w:rPr>
+                <w:rFonts w:cstheme="minorHAnsi"/>
+                <w:i/>
+                <w:iCs/>
+                <w:sz w:val="22"/>
+                <w:szCs w:val="22"/>
+              </w:rPr>
+              <w:t xml:space="preserve"> and </w:t>
+            </w:r>
+            <w:r>
+              <w:rPr>
+                <w:rFonts w:cstheme="minorHAnsi"/>
+                <w:i/>
+                <w:iCs/>
+                <w:sz w:val="22"/>
+                <w:szCs w:val="22"/>
+              </w:rPr>
+              <w:t xml:space="preserve">test </w:t>
+            </w:r>
+            <w:r>
+              <w:rPr>
+                <w:rFonts w:cstheme="minorHAnsi"/>
+                <w:i/>
+                <w:iCs/>
+                <w:sz w:val="22"/>
+                <w:szCs w:val="22"/>
+              </w:rPr>
+              <w:t>date</w:t>
+            </w:r>
+            <w:r>
+              <w:rPr>
+                <w:rFonts w:cstheme="minorHAnsi"/>
+                <w:i/>
+                <w:iCs/>
+                <w:sz w:val="22"/>
+                <w:szCs w:val="22"/>
+              </w:rPr>
+              <w:t>]</w:t>
+            </w:r>
+          </w:p>
+        </w:tc>
+      </w:tr>
+      <w:tr>
+        <w:tc>
+          <w:tcPr>
+            <w:tcW w:w="3240" w:type="dxa"/>
+          </w:tcPr>
+          <w:p>
+            <w:pPr>
               <w:rPr>
                 <w:rFonts w:cstheme="minorHAnsi"/>
                 <w:b/>
@@ -678,53 +691,7 @@
                 <w:sz w:val="22"/>
                 <w:szCs w:val="22"/>
               </w:rPr>
-              <w:t>Ranking</w:t>
-            </w:r>
-            <w:r>
-              <w:rPr>
-                <w:rFonts w:cstheme="minorHAnsi"/>
-                <w:sz w:val="22"/>
-                <w:szCs w:val="22"/>
-              </w:rPr>
-              <w:t xml:space="preserve">(s) of University or </w:t>
-            </w:r>
-            <w:r>
-              <w:rPr>
-                <w:rFonts w:cstheme="minorHAnsi"/>
-                <w:sz w:val="22"/>
-                <w:szCs w:val="22"/>
-              </w:rPr>
-              <w:t>Major</w:t>
-            </w:r>
-          </w:p>
-        </w:tc>
-        <w:tc>
-          <w:tcPr>
-            <w:tcW w:w="1170" w:type="dxa"/>
-          </w:tcPr>
-          <w:p>
-            <w:pPr>
-              <w:rPr>
-                <w:rFonts w:cstheme="minorHAnsi"/>
-                <w:sz w:val="22"/>
-                <w:szCs w:val="22"/>
-              </w:rPr>
-            </w:pPr>
-          </w:p>
-        </w:tc>
-        <w:tc>
-          <w:tcPr>
-            <w:tcW w:w="2070" w:type="dxa"/>
-          </w:tcPr>
-          <w:p>
-            <w:pPr>
-              <w:rPr>
-                <w:rFonts w:cstheme="minorHAnsi"/>
-                <w:sz w:val="22"/>
-                <w:szCs w:val="22"/>
-              </w:rPr>
-            </w:pPr>
-            <w:proofErr w:type="gramStart"/>
+            </w:pPr>
             <w:r>
               <w:rPr>
                 <w:rFonts w:cstheme="minorHAnsi"/>
@@ -733,97 +700,95 @@
                 <w:sz w:val="22"/>
                 <w:szCs w:val="22"/>
               </w:rPr>
-              <w:t>GPA</w:t>
-            </w:r>
-            <w:r>
-              <w:rPr>
-                <w:rFonts w:cstheme="minorHAnsi"/>
-                <w:sz w:val="22"/>
-                <w:szCs w:val="22"/>
-              </w:rPr>
-              <w:t>;</w:t>
-            </w:r>
-            <w:proofErr w:type="gramEnd"/>
-          </w:p>
-          <w:p>
-            <w:pPr>
-              <w:rPr>
-                <w:rFonts w:cstheme="minorHAnsi"/>
-                <w:sz w:val="22"/>
-                <w:szCs w:val="22"/>
-              </w:rPr>
-            </w:pPr>
-            <w:r>
-              <w:rPr>
-                <w:rFonts w:cstheme="minorHAnsi"/>
-                <w:sz w:val="22"/>
-                <w:szCs w:val="22"/>
-              </w:rPr>
-              <w:t xml:space="preserve">rank </w:t>
-            </w:r>
-            <w:r>
-              <w:rPr>
-                <w:rFonts w:cstheme="minorHAnsi"/>
-                <w:sz w:val="22"/>
-                <w:szCs w:val="22"/>
-              </w:rPr>
-              <w:t xml:space="preserve">in </w:t>
-            </w:r>
-            <w:r>
-              <w:rPr>
-                <w:rFonts w:cstheme="minorHAnsi"/>
-                <w:sz w:val="22"/>
-                <w:szCs w:val="22"/>
-              </w:rPr>
-              <w:t>class/school</w:t>
-            </w:r>
-            <w:r>
-              <w:rPr>
-                <w:rFonts w:cstheme="minorHAnsi"/>
-                <w:sz w:val="22"/>
-                <w:szCs w:val="22"/>
-              </w:rPr>
-              <w:t xml:space="preserve"> </w:t>
-            </w:r>
-            <w:r>
-              <w:rPr>
-                <w:rFonts w:cstheme="minorHAnsi"/>
-                <w:sz w:val="22"/>
-                <w:szCs w:val="22"/>
-              </w:rPr>
-              <w:t>(optional)</w:t>
-            </w:r>
-          </w:p>
-        </w:tc>
-        <w:tc>
-          <w:tcPr>
-            <w:tcW w:w="2070" w:type="dxa"/>
-          </w:tcPr>
-          <w:p>
-            <w:pPr>
-              <w:rPr>
-                <w:rFonts w:cstheme="minorHAnsi"/>
-                <w:sz w:val="22"/>
-                <w:szCs w:val="22"/>
-              </w:rPr>
-            </w:pPr>
+              <w:t>GRE</w:t>
+            </w:r>
+          </w:p>
+        </w:tc>
+        <w:tc>
+          <w:tcPr>
+            <w:tcW w:w="7465" w:type="dxa"/>
+            <w:gridSpan w:val="5"/>
+          </w:tcPr>
+          <w:p>
+            <w:pPr>
+              <w:rPr>
+                <w:rFonts w:cstheme="minorHAnsi"/>
+                <w:i/>
+                <w:iCs/>
+                <w:sz w:val="22"/>
+                <w:szCs w:val="22"/>
+              </w:rPr>
+            </w:pPr>
+            <w:r>
+              <w:rPr>
+                <w:rFonts w:cstheme="minorHAnsi"/>
+                <w:i/>
+                <w:iCs/>
+                <w:sz w:val="22"/>
+                <w:szCs w:val="22"/>
+              </w:rPr>
+              <w:t xml:space="preserve">[Include score </w:t>
+            </w:r>
+            <w:r>
+              <w:rPr>
+                <w:rFonts w:cstheme="minorHAnsi"/>
+                <w:i/>
+                <w:iCs/>
+                <w:sz w:val="22"/>
+                <w:szCs w:val="22"/>
+              </w:rPr>
+              <w:t>for each subcategory</w:t>
+            </w:r>
+            <w:r>
+              <w:rPr>
+                <w:rFonts w:cstheme="minorHAnsi"/>
+                <w:i/>
+                <w:iCs/>
+                <w:sz w:val="22"/>
+                <w:szCs w:val="22"/>
+              </w:rPr>
+              <w:t xml:space="preserve"> and </w:t>
+            </w:r>
+            <w:r>
+              <w:rPr>
+                <w:rFonts w:cstheme="minorHAnsi"/>
+                <w:i/>
+                <w:iCs/>
+                <w:sz w:val="22"/>
+                <w:szCs w:val="22"/>
+              </w:rPr>
+              <w:t xml:space="preserve">test </w:t>
+            </w:r>
+            <w:r>
+              <w:rPr>
+                <w:rFonts w:cstheme="minorHAnsi"/>
+                <w:i/>
+                <w:iCs/>
+                <w:sz w:val="22"/>
+                <w:szCs w:val="22"/>
+              </w:rPr>
+              <w:t>date</w:t>
+            </w:r>
+            <w:r>
+              <w:rPr>
+                <w:rFonts w:cstheme="minorHAnsi"/>
+                <w:i/>
+                <w:iCs/>
+                <w:sz w:val="22"/>
+                <w:szCs w:val="22"/>
+              </w:rPr>
+              <w:t>]</w:t>
+            </w:r>
           </w:p>
         </w:tc>
       </w:tr>
       <w:tr>
         <w:tc>
           <w:tcPr>
-            <w:tcW w:w="2160" w:type="dxa"/>
-          </w:tcPr>
-          <w:p>
-            <w:pPr>
-              <w:rPr>
-                <w:rFonts w:cstheme="minorHAnsi"/>
-                <w:sz w:val="22"/>
-                <w:szCs w:val="22"/>
-              </w:rPr>
-            </w:pPr>
-            <w:r>
+            <w:tcW w:w="3240" w:type="dxa"/>
+          </w:tcPr>
+          <w:p>
+            <w:pPr>
               <w:rPr>
                 <w:rFonts w:cstheme="minorHAnsi"/>
                 <w:b/>
@@ -831,63 +796,49 @@
                 <w:sz w:val="22"/>
                 <w:szCs w:val="22"/>
               </w:rPr>
-              <w:t>TOEFL</w:t>
-            </w:r>
-            <w:r>
-              <w:rPr>
-                <w:rFonts w:cstheme="minorHAnsi"/>
-                <w:sz w:val="22"/>
-                <w:szCs w:val="22"/>
-              </w:rPr>
-              <w:t xml:space="preserve"> / IELTS</w:t>
-            </w:r>
-          </w:p>
-        </w:tc>
-        <w:tc>
-          <w:tcPr>
-            <w:tcW w:w="8545" w:type="dxa"/>
+            </w:pPr>
+            <w:r>
+              <w:rPr>
+                <w:rFonts w:cstheme="minorHAnsi"/>
+                <w:b/>
+                <w:bCs/>
+                <w:sz w:val="22"/>
+                <w:szCs w:val="22"/>
+              </w:rPr>
+              <w:t>Research interest</w:t>
+            </w:r>
+          </w:p>
+        </w:tc>
+        <w:tc>
+          <w:tcPr>
+            <w:tcW w:w="7465" w:type="dxa"/>
             <w:gridSpan w:val="5"/>
           </w:tcPr>
           <w:p>
             <w:pPr>
               <w:rPr>
                 <w:rFonts w:cstheme="minorHAnsi"/>
-                <w:i/>
-                <w:iCs/>
-                <w:sz w:val="22"/>
-                <w:szCs w:val="22"/>
-              </w:rPr>
-            </w:pPr>
-            <w:r>
-              <w:rPr>
-                <w:rFonts w:cstheme="minorHAnsi"/>
-                <w:i/>
-                <w:iCs/>
-                <w:sz w:val="22"/>
-                <w:szCs w:val="22"/>
-              </w:rPr>
-              <w:t>[Include scores per category]</w:t>
-            </w:r>
-            <w:r>
-              <w:rPr>
-                <w:rFonts w:cstheme="minorHAnsi"/>
-                <w:i/>
-                <w:iCs/>
-                <w:sz w:val="22"/>
-                <w:szCs w:val="22"/>
-              </w:rPr>
-              <w:t xml:space="preserve"> and date (month is sufficient) when test was taken</w:t>
-            </w:r>
+                <w:sz w:val="22"/>
+                <w:szCs w:val="22"/>
+              </w:rPr>
+            </w:pPr>
           </w:p>
         </w:tc>
       </w:tr>
       <w:tr>
         <w:tc>
           <w:tcPr>
-            <w:tcW w:w="2160" w:type="dxa"/>
-          </w:tcPr>
-          <w:p>
-            <w:pPr>
+            <w:tcW w:w="3240" w:type="dxa"/>
+          </w:tcPr>
+          <w:p>
+            <w:pPr>
+              <w:rPr>
+                <w:rFonts w:cstheme="minorHAnsi"/>
+                <w:sz w:val="22"/>
+                <w:szCs w:val="22"/>
+              </w:rPr>
+            </w:pPr>
+            <w:r>
               <w:rPr>
                 <w:rFonts w:cstheme="minorHAnsi"/>
                 <w:b/>
@@ -895,7 +846,8 @@
                 <w:sz w:val="22"/>
                 <w:szCs w:val="22"/>
               </w:rPr>
-            </w:pPr>
+              <w:t xml:space="preserve">Notable </w:t>
+            </w:r>
             <w:r>
               <w:rPr>
                 <w:rFonts w:cstheme="minorHAnsi"/>
@@ -904,52 +856,90 @@
                 <w:sz w:val="22"/>
                 <w:szCs w:val="22"/>
               </w:rPr>
-              <w:t>GRE</w:t>
-            </w:r>
-          </w:p>
-        </w:tc>
-        <w:tc>
-          <w:tcPr>
-            <w:tcW w:w="8545" w:type="dxa"/>
+              <w:t>achievemen</w:t>
+            </w:r>
+            <w:r>
+              <w:rPr>
+                <w:rFonts w:cstheme="minorHAnsi"/>
+                <w:b/>
+                <w:bCs/>
+                <w:sz w:val="22"/>
+                <w:szCs w:val="22"/>
+              </w:rPr>
+              <w:t>ts</w:t>
+            </w:r>
+            <w:r>
+              <w:rPr>
+                <w:rFonts w:cstheme="minorHAnsi"/>
+                <w:b/>
+                <w:bCs/>
+                <w:sz w:val="22"/>
+                <w:szCs w:val="22"/>
+              </w:rPr>
+              <w:t xml:space="preserve"> and </w:t>
+            </w:r>
+            <w:r>
+              <w:rPr>
+                <w:rFonts w:cstheme="minorHAnsi"/>
+                <w:b/>
+                <w:bCs/>
+                <w:sz w:val="22"/>
+                <w:szCs w:val="22"/>
+              </w:rPr>
+              <w:t>r</w:t>
+            </w:r>
+            <w:r>
+              <w:rPr>
+                <w:rFonts w:cstheme="minorHAnsi"/>
+                <w:b/>
+                <w:bCs/>
+                <w:sz w:val="22"/>
+                <w:szCs w:val="22"/>
+              </w:rPr>
+              <w:t>esearch</w:t>
+            </w:r>
+            <w:r>
+              <w:rPr>
+                <w:rFonts w:cstheme="minorHAnsi"/>
+                <w:b/>
+                <w:bCs/>
+                <w:sz w:val="22"/>
+                <w:szCs w:val="22"/>
+              </w:rPr>
+              <w:t xml:space="preserve"> </w:t>
+            </w:r>
+            <w:r>
+              <w:rPr>
+                <w:rFonts w:cstheme="minorHAnsi"/>
+                <w:b/>
+                <w:bCs/>
+                <w:sz w:val="22"/>
+                <w:szCs w:val="22"/>
+              </w:rPr>
+              <w:t>experience</w:t>
+            </w:r>
+          </w:p>
+        </w:tc>
+        <w:tc>
+          <w:tcPr>
+            <w:tcW w:w="7465" w:type="dxa"/>
             <w:gridSpan w:val="5"/>
           </w:tcPr>
           <w:p>
             <w:pPr>
               <w:rPr>
                 <w:rFonts w:cstheme="minorHAnsi"/>
-                <w:i/>
-                <w:iCs/>
-                <w:sz w:val="22"/>
-                <w:szCs w:val="22"/>
-              </w:rPr>
-            </w:pPr>
-            <w:r>
-              <w:rPr>
-                <w:rFonts w:cstheme="minorHAnsi"/>
-                <w:i/>
-                <w:iCs/>
-                <w:sz w:val="22"/>
-                <w:szCs w:val="22"/>
-              </w:rPr>
-              <w:t>[Include scores per category; do not leave out AW]</w:t>
-            </w:r>
-            <w:r>
-              <w:rPr>
-                <w:rFonts w:cstheme="minorHAnsi"/>
-                <w:i/>
-                <w:iCs/>
-                <w:sz w:val="22"/>
-                <w:szCs w:val="22"/>
-              </w:rPr>
-              <w:t xml:space="preserve"> and date</w:t>
-            </w:r>
+                <w:sz w:val="22"/>
+                <w:szCs w:val="22"/>
+              </w:rPr>
+            </w:pPr>
           </w:p>
         </w:tc>
       </w:tr>
       <w:tr>
         <w:tc>
           <w:tcPr>
-            <w:tcW w:w="2160" w:type="dxa"/>
+            <w:tcW w:w="3240" w:type="dxa"/>
           </w:tcPr>
           <w:p>
             <w:pPr>
@@ -967,8 +957,128 @@
                 <w:sz w:val="22"/>
                 <w:szCs w:val="22"/>
               </w:rPr>
-              <w:t>Main</w:t>
-            </w:r>
+              <w:t>Publications</w:t>
+            </w:r>
+            <w:r>
+              <w:rPr>
+                <w:rFonts w:cstheme="minorHAnsi"/>
+                <w:sz w:val="22"/>
+                <w:szCs w:val="22"/>
+              </w:rPr>
+              <w:t xml:space="preserve"> (if any)</w:t>
+            </w:r>
+          </w:p>
+        </w:tc>
+        <w:tc>
+          <w:tcPr>
+            <w:tcW w:w="7465" w:type="dxa"/>
+            <w:gridSpan w:val="5"/>
+          </w:tcPr>
+          <w:p>
+            <w:pPr>
+              <w:rPr>
+                <w:rFonts w:cstheme="minorHAnsi"/>
+                <w:i/>
+                <w:iCs/>
+                <w:sz w:val="22"/>
+                <w:szCs w:val="22"/>
+              </w:rPr>
+            </w:pPr>
+            <w:r>
+              <w:rPr>
+                <w:rFonts w:cstheme="minorHAnsi"/>
+                <w:i/>
+                <w:iCs/>
+                <w:sz w:val="22"/>
+                <w:szCs w:val="22"/>
+              </w:rPr>
+              <w:t>[</w:t>
+            </w:r>
+            <w:r>
+              <w:rPr>
+                <w:rFonts w:cstheme="minorHAnsi"/>
+                <w:i/>
+                <w:iCs/>
+                <w:sz w:val="22"/>
+                <w:szCs w:val="22"/>
+              </w:rPr>
+              <w:t xml:space="preserve">Provide full citation (authors, title, journal/conference </w:t>
+            </w:r>
+            <w:r>
+              <w:rPr>
+                <w:rFonts w:cstheme="minorHAnsi"/>
+                <w:i/>
+                <w:iCs/>
+                <w:sz w:val="22"/>
+                <w:szCs w:val="22"/>
+              </w:rPr>
+              <w:t>name</w:t>
+            </w:r>
+            <w:r>
+              <w:rPr>
+                <w:rFonts w:cstheme="minorHAnsi"/>
+                <w:i/>
+                <w:iCs/>
+                <w:sz w:val="22"/>
+                <w:szCs w:val="22"/>
+              </w:rPr>
+              <w:t xml:space="preserve">, </w:t>
+            </w:r>
+            <w:r>
+              <w:rPr>
+                <w:rFonts w:cstheme="minorHAnsi"/>
+                <w:i/>
+                <w:iCs/>
+                <w:sz w:val="22"/>
+                <w:szCs w:val="22"/>
+              </w:rPr>
+              <w:t xml:space="preserve">year, </w:t>
+            </w:r>
+            <w:r>
+              <w:rPr>
+                <w:rFonts w:cstheme="minorHAnsi"/>
+                <w:i/>
+                <w:iCs/>
+                <w:sz w:val="22"/>
+                <w:szCs w:val="22"/>
+              </w:rPr>
+              <w:t>etc.)</w:t>
+            </w:r>
+            <w:r>
+              <w:rPr>
+                <w:rFonts w:cstheme="minorHAnsi"/>
+                <w:i/>
+                <w:iCs/>
+                <w:sz w:val="22"/>
+                <w:szCs w:val="22"/>
+              </w:rPr>
+              <w:t>]</w:t>
+            </w:r>
+          </w:p>
+          <w:p>
+            <w:pPr>
+              <w:rPr>
+                <w:rFonts w:cstheme="minorHAnsi"/>
+                <w:sz w:val="22"/>
+                <w:szCs w:val="22"/>
+              </w:rPr>
+            </w:pPr>
+          </w:p>
+        </w:tc>
+      </w:tr>
+      <w:tr>
+        <w:tc>
+          <w:tcPr>
+            <w:tcW w:w="3240" w:type="dxa"/>
+          </w:tcPr>
+          <w:p>
+            <w:pPr>
+              <w:rPr>
+                <w:rFonts w:cstheme="minorHAnsi"/>
+                <w:sz w:val="22"/>
+                <w:szCs w:val="22"/>
+              </w:rPr>
+            </w:pPr>
             <w:r>
               <w:rPr>
                 <w:rFonts w:cstheme="minorHAnsi"/>
@@ -977,23 +1087,11 @@
                 <w:sz w:val="22"/>
                 <w:szCs w:val="22"/>
               </w:rPr>
-              <w:t xml:space="preserve"> r</w:t>
-            </w:r>
-            <w:r>
-              <w:rPr>
-                <w:rFonts w:cstheme="minorHAnsi"/>
-                <w:b/>
-                <w:bCs/>
-                <w:sz w:val="22"/>
-                <w:szCs w:val="22"/>
-              </w:rPr>
-              <w:t>esearch</w:t>
-            </w:r>
-            <w:r>
-              <w:rPr>
-                <w:rFonts w:cstheme="minorHAnsi"/>
-                <w:b/>
-                <w:bCs/>
+              <w:t>Comments</w:t>
+            </w:r>
+            <w:r>
+              <w:rPr>
+                <w:rFonts w:cstheme="minorHAnsi"/>
                 <w:sz w:val="22"/>
                 <w:szCs w:val="22"/>
               </w:rPr>
@@ -1002,18 +1100,16 @@
             <w:r>
               <w:rPr>
                 <w:rFonts w:cstheme="minorHAnsi"/>
-                <w:b/>
-                <w:bCs/>
-                <w:sz w:val="22"/>
-                <w:szCs w:val="22"/>
-              </w:rPr>
-              <w:t>experience</w:t>
-            </w:r>
-          </w:p>
-        </w:tc>
-        <w:tc>
-          <w:tcPr>
-            <w:tcW w:w="8545" w:type="dxa"/>
+                <w:sz w:val="22"/>
+                <w:szCs w:val="22"/>
+              </w:rPr>
+              <w:t>(if any)</w:t>
+            </w:r>
+          </w:p>
+        </w:tc>
+        <w:tc>
+          <w:tcPr>
+            <w:tcW w:w="7465" w:type="dxa"/>
             <w:gridSpan w:val="5"/>
           </w:tcPr>
           <w:p>
@@ -1027,260 +1123,7 @@
           </w:p>
         </w:tc>
       </w:tr>
-      <w:tr>
-        <w:tc>
-          <w:tcPr>
-            <w:tcW w:w="2160" w:type="dxa"/>
-          </w:tcPr>
-          <w:p>
-            <w:pPr>
-              <w:rPr>
-                <w:rFonts w:cstheme="minorHAnsi"/>
-                <w:sz w:val="22"/>
-                <w:szCs w:val="22"/>
-              </w:rPr>
-            </w:pPr>
-            <w:r>
-              <w:rPr>
-                <w:rFonts w:cstheme="minorHAnsi"/>
-                <w:b/>
-                <w:bCs/>
-                <w:sz w:val="22"/>
-                <w:szCs w:val="22"/>
-              </w:rPr>
-              <w:t>Publications</w:t>
-            </w:r>
-          </w:p>
-        </w:tc>
-        <w:tc>
-          <w:tcPr>
-            <w:tcW w:w="8545" w:type="dxa"/>
-            <w:gridSpan w:val="5"/>
-          </w:tcPr>
-          <w:p>
-            <w:pPr>
-              <w:rPr>
-                <w:rFonts w:cstheme="minorHAnsi"/>
-                <w:i/>
-                <w:iCs/>
-                <w:sz w:val="22"/>
-                <w:szCs w:val="22"/>
-              </w:rPr>
-            </w:pPr>
-            <w:r>
-              <w:rPr>
-                <w:rFonts w:cstheme="minorHAnsi"/>
-                <w:i/>
-                <w:iCs/>
-                <w:sz w:val="22"/>
-                <w:szCs w:val="22"/>
-              </w:rPr>
-              <w:t>[</w:t>
-            </w:r>
-            <w:r>
-              <w:rPr>
-                <w:rFonts w:cstheme="minorHAnsi"/>
-                <w:i/>
-                <w:iCs/>
-                <w:sz w:val="22"/>
-                <w:szCs w:val="22"/>
-              </w:rPr>
-              <w:t xml:space="preserve">Provide full citation (authors, title, journal/conference </w:t>
-            </w:r>
-            <w:r>
-              <w:rPr>
-                <w:rFonts w:cstheme="minorHAnsi"/>
-                <w:i/>
-                <w:iCs/>
-                <w:sz w:val="22"/>
-                <w:szCs w:val="22"/>
-              </w:rPr>
-              <w:t>name</w:t>
-            </w:r>
-            <w:r>
-              <w:rPr>
-                <w:rFonts w:cstheme="minorHAnsi"/>
-                <w:i/>
-                <w:iCs/>
-                <w:sz w:val="22"/>
-                <w:szCs w:val="22"/>
-              </w:rPr>
-              <w:t xml:space="preserve">, </w:t>
-            </w:r>
-            <w:r>
-              <w:rPr>
-                <w:rFonts w:cstheme="minorHAnsi"/>
-                <w:i/>
-                <w:iCs/>
-                <w:sz w:val="22"/>
-                <w:szCs w:val="22"/>
-              </w:rPr>
-              <w:t xml:space="preserve">year, </w:t>
-            </w:r>
-            <w:r>
-              <w:rPr>
-                <w:rFonts w:cstheme="minorHAnsi"/>
-                <w:i/>
-                <w:iCs/>
-                <w:sz w:val="22"/>
-                <w:szCs w:val="22"/>
-              </w:rPr>
-              <w:t>etc.)</w:t>
-            </w:r>
-            <w:r>
-              <w:rPr>
-                <w:rFonts w:cstheme="minorHAnsi"/>
-                <w:i/>
-                <w:iCs/>
-                <w:sz w:val="22"/>
-                <w:szCs w:val="22"/>
-              </w:rPr>
-              <w:t>]</w:t>
-            </w:r>
-          </w:p>
-          <w:p>
-            <w:pPr>
-              <w:rPr>
-                <w:rFonts w:cstheme="minorHAnsi"/>
-                <w:sz w:val="22"/>
-                <w:szCs w:val="22"/>
-              </w:rPr>
-            </w:pPr>
-          </w:p>
-        </w:tc>
-      </w:tr>
-      <w:tr>
-        <w:tc>
-          <w:tcPr>
-            <w:tcW w:w="2160" w:type="dxa"/>
-          </w:tcPr>
-          <w:p>
-            <w:pPr>
-              <w:rPr>
-                <w:rFonts w:cstheme="minorHAnsi"/>
-                <w:sz w:val="22"/>
-                <w:szCs w:val="22"/>
-              </w:rPr>
-            </w:pPr>
-            <w:r>
-              <w:rPr>
-                <w:rFonts w:cstheme="minorHAnsi"/>
-                <w:b/>
-                <w:bCs/>
-                <w:sz w:val="22"/>
-                <w:szCs w:val="22"/>
-              </w:rPr>
-              <w:t>Other notable</w:t>
-            </w:r>
-            <w:r>
-              <w:rPr>
-                <w:rFonts w:cstheme="minorHAnsi"/>
-                <w:sz w:val="22"/>
-                <w:szCs w:val="22"/>
-              </w:rPr>
-              <w:t xml:space="preserve"> </w:t>
-            </w:r>
-            <w:r>
-              <w:rPr>
-                <w:rFonts w:cstheme="minorHAnsi"/>
-                <w:b/>
-                <w:bCs/>
-                <w:sz w:val="22"/>
-                <w:szCs w:val="22"/>
-              </w:rPr>
-              <w:t>achievements</w:t>
-            </w:r>
-            <w:r>
-              <w:rPr>
-                <w:rFonts w:cstheme="minorHAnsi"/>
-                <w:sz w:val="22"/>
-                <w:szCs w:val="22"/>
-              </w:rPr>
-              <w:t xml:space="preserve"> </w:t>
-            </w:r>
-            <w:r>
-              <w:rPr>
-                <w:rFonts w:cstheme="minorHAnsi"/>
-                <w:sz w:val="22"/>
-                <w:szCs w:val="22"/>
-              </w:rPr>
-              <w:t>(</w:t>
-            </w:r>
-            <w:r>
-              <w:rPr>
-                <w:rFonts w:cstheme="minorHAnsi"/>
-                <w:sz w:val="22"/>
-                <w:szCs w:val="22"/>
-              </w:rPr>
-              <w:t>if any</w:t>
-            </w:r>
-            <w:r>
-              <w:rPr>
-                <w:rFonts w:cstheme="minorHAnsi"/>
-                <w:sz w:val="22"/>
-                <w:szCs w:val="22"/>
-              </w:rPr>
-              <w:t>)</w:t>
-            </w:r>
-          </w:p>
-        </w:tc>
-        <w:tc>
-          <w:tcPr>
-            <w:tcW w:w="8545" w:type="dxa"/>
-            <w:gridSpan w:val="5"/>
-            <w:vAlign w:val="center"/>
-          </w:tcPr>
-          <w:p>
-            <w:pPr>
-              <w:rPr>
-                <w:rFonts w:cstheme="minorHAnsi"/>
-                <w:sz w:val="22"/>
-                <w:szCs w:val="22"/>
-              </w:rPr>
-            </w:pPr>
-          </w:p>
-        </w:tc>
-      </w:tr>
-      <w:tr>
-        <w:tc>
-          <w:tcPr>
-            <w:tcW w:w="2160" w:type="dxa"/>
-          </w:tcPr>
-          <w:p>
-            <w:pPr>
-              <w:rPr>
-                <w:rFonts w:cstheme="minorHAnsi"/>
-                <w:sz w:val="22"/>
-                <w:szCs w:val="22"/>
-              </w:rPr>
-            </w:pPr>
-            <w:r>
-              <w:rPr>
-                <w:rFonts w:cstheme="minorHAnsi"/>
-                <w:sz w:val="22"/>
-                <w:szCs w:val="22"/>
-              </w:rPr>
-              <w:t>Remarks (if any)</w:t>
-            </w:r>
-          </w:p>
-        </w:tc>
-        <w:tc>
-          <w:tcPr>
-            <w:tcW w:w="8545" w:type="dxa"/>
-            <w:gridSpan w:val="5"/>
-          </w:tcPr>
-          <w:p>
-            <w:pPr>
-              <w:rPr>
-                <w:rFonts w:cstheme="minorHAnsi"/>
-                <w:sz w:val="22"/>
-                <w:szCs w:val="22"/>
-              </w:rPr>
-            </w:pPr>
-          </w:p>
-        </w:tc>
-      </w:tr>
-      <w:bookmarkEnd w:id="1"/>
+      <w:bookmarkEnd w:id="0"/>
     </w:tbl>
     <w:p/>
     <w:sectPr>
@@ -1294,7 +1137,7 @@
 </file>
 
 <file path=word/numbering.xml><?xml version="1.0" encoding="utf-8"?>
-<w:numbering xmlns:wpc="http://schemas.microsoft.com/office/word/2010/wordprocessingCanvas" xmlns:cx="http://schemas.microsoft.com/office/drawing/2014/chartex" xmlns:cx1="http://schemas.microsoft.com/office/drawing/2015/9/8/chartex" xmlns:cx2="http://schemas.microsoft.com/office/drawing/2015/10/21/chartex" xmlns:cx3="http://schemas.microsoft.com/office/drawing/2016/5/9/chartex" xmlns:cx4="http://schemas.microsoft.com/office/drawing/2016/5/10/chartex" xmlns:cx5="http://schemas.microsoft.com/office/drawing/2016/5/11/chartex" xmlns:cx6="http://schemas.microsoft.com/office/drawing/2016/5/12/chartex" xmlns:cx7="http://schemas.microsoft.com/office/drawing/2016/5/13/chartex" xmlns:cx8="http://schemas.microsoft.com/office/drawing/2016/5/14/chartex" xmlns:mc="http://schemas.openxmlformats.org/markup-compatibility/2006" xmlns:aink="http://schemas.microsoft.com/office/drawing/2016/ink" xmlns:am3d="http://schemas.microsoft.com/office/drawing/2017/model3d" xmlns:o="urn:schemas-microsoft-com:office:office" xmlns:oel="http://schemas.microsoft.com/office/2019/extlst" xmlns:r="http://schemas.openxmlformats.org/officeDocument/2006/relationships" xmlns:m="http://schemas.openxmlformats.org/officeDocument/2006/math" xmlns:v="urn:schemas-microsoft-com:vml" xmlns:wp14="http://schemas.microsoft.com/office/word/2010/wordprocessingDrawing" xmlns:wp="http://schemas.openxmlformats.org/drawingml/2006/wordprocessingDrawing" xmlns:w10="urn:schemas-microsoft-com:office:word" xmlns:w="http://schemas.openxmlformats.org/wordprocessingml/2006/main" xmlns:w14="http://schemas.microsoft.com/office/word/2010/wordml" xmlns:w15="http://schemas.microsoft.com/office/word/2012/wordml" xmlns:w16cex="http://schemas.microsoft.com/office/word/2018/wordml/cex" xmlns:w16cid="http://schemas.microsoft.com/office/word/2016/wordml/cid" xmlns:w16="http://schemas.microsoft.com/office/word/2018/wordml" xmlns:w16sdtdh="http://schemas.microsoft.com/office/word/2020/wordml/sdtdatahash" xmlns:w16se="http://schemas.microsoft.com/office/word/2015/wordml/symex" xmlns:wpg="http://schemas.microsoft.com/office/word/2010/wordprocessingGroup" xmlns:wpi="http://schemas.microsoft.com/office/word/2010/wordprocessingInk" xmlns:wne="http://schemas.microsoft.com/office/word/2006/wordml" xmlns:wps="http://schemas.microsoft.com/office/word/2010/wordprocessingShape" mc:Ignorable="w14 w15 w16se w16cid w16 w16cex w16sdtdh wp14">
+<w:numbering xmlns:wpc="http://schemas.microsoft.com/office/word/2010/wordprocessingCanvas" xmlns:cx="http://schemas.microsoft.com/office/drawing/2014/chartex" xmlns:cx1="http://schemas.microsoft.com/office/drawing/2015/9/8/chartex" xmlns:cx2="http://schemas.microsoft.com/office/drawing/2015/10/21/chartex" xmlns:cx3="http://schemas.microsoft.com/office/drawing/2016/5/9/chartex" xmlns:cx4="http://schemas.microsoft.com/office/drawing/2016/5/10/chartex" xmlns:cx5="http://schemas.microsoft.com/office/drawing/2016/5/11/chartex" xmlns:cx6="http://schemas.microsoft.com/office/drawing/2016/5/12/chartex" xmlns:cx7="http://schemas.microsoft.com/office/drawing/2016/5/13/chartex" xmlns:cx8="http://schemas.microsoft.com/office/drawing/2016/5/14/chartex" xmlns:mc="http://schemas.openxmlformats.org/markup-compatibility/2006" xmlns:aink="http://schemas.microsoft.com/office/drawing/2016/ink" xmlns:am3d="http://schemas.microsoft.com/office/drawing/2017/model3d" xmlns:o="urn:schemas-microsoft-com:office:office" xmlns:oel="http://schemas.microsoft.com/office/2019/extlst" xmlns:r="http://schemas.openxmlformats.org/officeDocument/2006/relationships" xmlns:m="http://schemas.openxmlformats.org/officeDocument/2006/math" xmlns:v="urn:schemas-microsoft-com:vml" xmlns:wp14="http://schemas.microsoft.com/office/word/2010/wordprocessingDrawing" xmlns:wp="http://schemas.openxmlformats.org/drawingml/2006/wordprocessingDrawing" xmlns:w10="urn:schemas-microsoft-com:office:word" xmlns:w="http://schemas.openxmlformats.org/wordprocessingml/2006/main" xmlns:w14="http://schemas.microsoft.com/office/word/2010/wordml" xmlns:w15="http://schemas.microsoft.com/office/word/2012/wordml" xmlns:w16cex="http://schemas.microsoft.com/office/word/2018/wordml/cex" xmlns:w16cid="http://schemas.microsoft.com/office/word/2016/wordml/cid" xmlns:w16="http://schemas.microsoft.com/office/word/2018/wordml" xmlns:w16du="http://schemas.microsoft.com/office/word/2023/wordml/word16du" xmlns:w16sdtdh="http://schemas.microsoft.com/office/word/2020/wordml/sdtdatahash" xmlns:w16se="http://schemas.microsoft.com/office/word/2015/wordml/symex" xmlns:wpg="http://schemas.microsoft.com/office/word/2010/wordprocessingGroup" xmlns:wpi="http://schemas.microsoft.com/office/word/2010/wordprocessingInk" xmlns:wne="http://schemas.microsoft.com/office/word/2006/wordml" xmlns:wps="http://schemas.microsoft.com/office/word/2010/wordprocessingShape" mc:Ignorable="w14 w15 w16se w16cid w16 w16cex w16sdtdh w16du wp14">
   <w:abstractNum w:abstractNumId="0" w15:restartNumberingAfterBreak="0">
     <w:nsid w:val="5C0873D3"/>
     <w:multiLevelType w:val="hybridMultilevel"/>
@@ -1415,7 +1258,7 @@
 </file>
 
 <file path=word/styles.xml><?xml version="1.0" encoding="utf-8"?>
-<w:styles xmlns:mc="http://schemas.openxmlformats.org/markup-compatibility/2006" xmlns:r="http://schemas.openxmlformats.org/officeDocument/2006/relationships" xmlns:w="http://schemas.openxmlformats.org/wordprocessingml/2006/main" xmlns:w14="http://schemas.microsoft.com/office/word/2010/wordml" xmlns:w15="http://schemas.microsoft.com/office/word/2012/wordml" xmlns:w16cex="http://schemas.microsoft.com/office/word/2018/wordml/cex" xmlns:w16cid="http://schemas.microsoft.com/office/word/2016/wordml/cid" xmlns:w16="http://schemas.microsoft.com/office/word/2018/wordml" xmlns:w16sdtdh="http://schemas.microsoft.com/office/word/2020/wordml/sdtdatahash" xmlns:w16se="http://schemas.microsoft.com/office/word/2015/wordml/symex" mc:Ignorable="w14 w15 w16se w16cid w16 w16cex w16sdtdh">
+<w:styles xmlns:mc="http://schemas.openxmlformats.org/markup-compatibility/2006" xmlns:r="http://schemas.openxmlformats.org/officeDocument/2006/relationships" xmlns:w="http://schemas.openxmlformats.org/wordprocessingml/2006/main" xmlns:w14="http://schemas.microsoft.com/office/word/2010/wordml" xmlns:w15="http://schemas.microsoft.com/office/word/2012/wordml" xmlns:w16cex="http://schemas.microsoft.com/office/word/2018/wordml/cex" xmlns:w16cid="http://schemas.microsoft.com/office/word/2016/wordml/cid" xmlns:w16="http://schemas.microsoft.com/office/word/2018/wordml" xmlns:w16du="http://schemas.microsoft.com/office/word/2023/wordml/word16du" xmlns:w16sdtdh="http://schemas.microsoft.com/office/word/2020/wordml/sdtdatahash" xmlns:w16se="http://schemas.microsoft.com/office/word/2015/wordml/symex" mc:Ignorable="w14 w15 w16se w16cid w16 w16cex w16sdtdh w16du">
   <w:docDefaults>
     <w:rPrDefault>
       <w:rPr>
@@ -1812,7 +1655,6 @@
   <w:style w:type="character" w:default="1" w:styleId="DefaultParagraphFont">
     <w:name w:val="Default Paragraph Font"/>
     <w:uiPriority w:val="1"/>
-    <w:semiHidden/>
     <w:unhideWhenUsed/>
   </w:style>
   <w:style w:type="table" w:default="1" w:styleId="TableNormal">

</xml_diff>

<commit_message>
Important updates for prospective students
</commit_message>
<xml_diff>
--- a/prospective_student.docx
+++ b/prospective_student.docx
@@ -5,39 +5,87 @@
     <w:p>
       <w:pPr>
         <w:jc w:val="center"/>
+        <w:rPr>
+          <w:rFonts w:ascii="Aptos" w:hAnsi="Aptos"/>
+        </w:rPr>
       </w:pPr>
     </w:p>
     <w:p>
       <w:pPr>
         <w:jc w:val="center"/>
+        <w:rPr>
+          <w:rFonts w:ascii="Aptos" w:hAnsi="Aptos"/>
+        </w:rPr>
       </w:pPr>
       <w:r>
-        <w:t xml:space="preserve">For application for </w:t>
+        <w:rPr>
+          <w:rFonts w:ascii="Aptos" w:hAnsi="Aptos"/>
+        </w:rPr>
+        <w:t>For application</w:t>
+      </w:r>
+      <w:r>
+        <w:rPr>
+          <w:rFonts w:ascii="Aptos" w:hAnsi="Aptos"/>
+        </w:rPr>
+        <w:t xml:space="preserve"> to</w:t>
+      </w:r>
+      <w:r>
+        <w:rPr>
+          <w:rFonts w:ascii="Aptos" w:hAnsi="Aptos"/>
+        </w:rPr>
+        <w:t xml:space="preserve"> </w:t>
       </w:r>
       <w:hyperlink r:id="rId5" w:history="1">
         <w:r>
           <w:rPr>
             <w:rStyle w:val="Hyperlink"/>
+            <w:rFonts w:ascii="Aptos" w:hAnsi="Aptos"/>
           </w:rPr>
           <w:t>Dr. T</w:t>
         </w:r>
         <w:r>
           <w:rPr>
             <w:rStyle w:val="Hyperlink"/>
+            <w:rFonts w:ascii="Aptos" w:hAnsi="Aptos"/>
           </w:rPr>
           <w:t>homas</w:t>
         </w:r>
         <w:r>
           <w:rPr>
             <w:rStyle w:val="Hyperlink"/>
+            <w:rFonts w:ascii="Aptos" w:hAnsi="Aptos"/>
           </w:rPr>
           <w:t xml:space="preserve"> Luo</w:t>
         </w:r>
       </w:hyperlink>
       <w:r>
-        <w:t>’s PhD students. Copyrighted.</w:t>
+        <w:rPr>
+          <w:rFonts w:ascii="Aptos" w:hAnsi="Aptos"/>
+        </w:rPr>
+        <w:t xml:space="preserve">’s </w:t>
       </w:r>
       <w:r>
+        <w:rPr>
+          <w:rFonts w:ascii="Aptos" w:hAnsi="Aptos"/>
+        </w:rPr>
+        <w:t>PhD</w:t>
+      </w:r>
+      <w:r>
+        <w:rPr>
+          <w:rFonts w:ascii="Aptos" w:hAnsi="Aptos"/>
+        </w:rPr>
+        <w:t xml:space="preserve"> group</w:t>
+      </w:r>
+      <w:r>
+        <w:rPr>
+          <w:rFonts w:ascii="Aptos" w:hAnsi="Aptos"/>
+        </w:rPr>
+        <w:t>. Copyrighted.</w:t>
+      </w:r>
+      <w:r>
+        <w:rPr>
+          <w:rFonts w:ascii="Aptos" w:hAnsi="Aptos"/>
+        </w:rPr>
         <w:br/>
       </w:r>
     </w:p>
@@ -73,18 +121,19 @@
           <w:p>
             <w:pPr>
               <w:rPr>
-                <w:rFonts w:cstheme="minorHAnsi"/>
-                <w:sz w:val="22"/>
-                <w:szCs w:val="22"/>
-              </w:rPr>
-            </w:pPr>
-            <w:bookmarkStart w:id="0" w:name="_ab2b0677_43a3_478f_b455_ca679fb24fb8"/>
-            <w:bookmarkStart w:id="1" w:name="_ad9daf4d_15f0_47e0_8006_ef0120898254"/>
-            <w:bookmarkEnd w:id="1"/>
-          </w:p>
-          <w:p>
-            <w:pPr>
-              <w:rPr>
+                <w:rFonts w:ascii="Aptos" w:hAnsi="Aptos" w:cstheme="minorHAnsi"/>
+                <w:sz w:val="22"/>
+                <w:szCs w:val="22"/>
+              </w:rPr>
+            </w:pPr>
+            <w:bookmarkStart w:id="0" w:name="_ad9daf4d_15f0_47e0_8006_ef0120898254"/>
+            <w:bookmarkStart w:id="1" w:name="_ab2b0677_43a3_478f_b455_ca679fb24fb8"/>
+            <w:bookmarkEnd w:id="0"/>
+          </w:p>
+          <w:p>
+            <w:pPr>
+              <w:rPr>
+                <w:rFonts w:ascii="Aptos" w:hAnsi="Aptos"/>
                 <w:sz w:val="2"/>
               </w:rPr>
             </w:pPr>
@@ -103,6 +152,7 @@
           <w:p>
             <w:pPr>
               <w:rPr>
+                <w:rFonts w:ascii="Aptos" w:hAnsi="Aptos"/>
                 <w:sz w:val="2"/>
               </w:rPr>
             </w:pPr>
@@ -121,6 +171,7 @@
           <w:p>
             <w:pPr>
               <w:rPr>
+                <w:rFonts w:ascii="Aptos" w:hAnsi="Aptos"/>
                 <w:sz w:val="2"/>
               </w:rPr>
             </w:pPr>
@@ -139,6 +190,7 @@
           <w:p>
             <w:pPr>
               <w:rPr>
+                <w:rFonts w:ascii="Aptos" w:hAnsi="Aptos"/>
                 <w:sz w:val="2"/>
               </w:rPr>
             </w:pPr>
@@ -157,6 +209,7 @@
           <w:p>
             <w:pPr>
               <w:rPr>
+                <w:rFonts w:ascii="Aptos" w:hAnsi="Aptos"/>
                 <w:sz w:val="2"/>
               </w:rPr>
             </w:pPr>
@@ -175,6 +228,7 @@
           <w:p>
             <w:pPr>
               <w:rPr>
+                <w:rFonts w:ascii="Aptos" w:hAnsi="Aptos"/>
                 <w:sz w:val="2"/>
               </w:rPr>
             </w:pPr>
@@ -189,14 +243,14 @@
           <w:p>
             <w:pPr>
               <w:rPr>
-                <w:rFonts w:cstheme="minorHAnsi"/>
-                <w:sz w:val="22"/>
-                <w:szCs w:val="22"/>
-              </w:rPr>
-            </w:pPr>
-            <w:r>
-              <w:rPr>
-                <w:rFonts w:cstheme="minorHAnsi"/>
+                <w:rFonts w:ascii="Aptos" w:hAnsi="Aptos" w:cstheme="minorHAnsi"/>
+                <w:sz w:val="22"/>
+                <w:szCs w:val="22"/>
+              </w:rPr>
+            </w:pPr>
+            <w:r>
+              <w:rPr>
+                <w:rFonts w:ascii="Aptos" w:hAnsi="Aptos" w:cstheme="minorHAnsi"/>
                 <w:b/>
                 <w:bCs/>
                 <w:sz w:val="22"/>
@@ -206,35 +260,11 @@
             </w:r>
             <w:r>
               <w:rPr>
-                <w:rFonts w:cstheme="minorHAnsi"/>
-                <w:sz w:val="22"/>
-                <w:szCs w:val="22"/>
-              </w:rPr>
-              <w:t>, age (optional), gender (optional)</w:t>
-            </w:r>
-            <w:r>
-              <w:rPr>
-                <w:rFonts w:cstheme="minorHAnsi"/>
-                <w:sz w:val="22"/>
-                <w:szCs w:val="22"/>
-              </w:rPr>
-              <w:t>,</w:t>
-            </w:r>
-            <w:r>
-              <w:rPr>
-                <w:rFonts w:cstheme="minorHAnsi"/>
-                <w:sz w:val="22"/>
-                <w:szCs w:val="22"/>
-              </w:rPr>
-              <w:t xml:space="preserve"> </w:t>
-            </w:r>
-            <w:r>
-              <w:rPr>
-                <w:rFonts w:cstheme="minorHAnsi"/>
-                <w:sz w:val="22"/>
-                <w:szCs w:val="22"/>
-              </w:rPr>
-              <w:t>region of residence</w:t>
+                <w:rFonts w:ascii="Aptos" w:hAnsi="Aptos" w:cstheme="minorHAnsi"/>
+                <w:sz w:val="22"/>
+                <w:szCs w:val="22"/>
+              </w:rPr>
+              <w:t>, age (optional), gender (optional), region of residence</w:t>
             </w:r>
           </w:p>
         </w:tc>
@@ -246,7 +276,7 @@
           <w:p>
             <w:pPr>
               <w:rPr>
-                <w:rFonts w:cstheme="minorHAnsi"/>
+                <w:rFonts w:ascii="Aptos" w:hAnsi="Aptos" w:cstheme="minorHAnsi"/>
                 <w:sz w:val="22"/>
                 <w:szCs w:val="22"/>
               </w:rPr>
@@ -260,14 +290,14 @@
           <w:p>
             <w:pPr>
               <w:rPr>
-                <w:rFonts w:cstheme="minorHAnsi"/>
-                <w:sz w:val="22"/>
-                <w:szCs w:val="22"/>
-              </w:rPr>
-            </w:pPr>
-            <w:r>
-              <w:rPr>
-                <w:rFonts w:cstheme="minorHAnsi"/>
+                <w:rFonts w:ascii="Aptos" w:hAnsi="Aptos" w:cstheme="minorHAnsi"/>
+                <w:sz w:val="22"/>
+                <w:szCs w:val="22"/>
+              </w:rPr>
+            </w:pPr>
+            <w:r>
+              <w:rPr>
+                <w:rFonts w:ascii="Aptos" w:hAnsi="Aptos" w:cstheme="minorHAnsi"/>
                 <w:sz w:val="22"/>
                 <w:szCs w:val="22"/>
               </w:rPr>
@@ -275,7 +305,7 @@
             </w:r>
             <w:r>
               <w:rPr>
-                <w:rFonts w:cstheme="minorHAnsi"/>
+                <w:rFonts w:ascii="Aptos" w:hAnsi="Aptos" w:cstheme="minorHAnsi"/>
                 <w:b/>
                 <w:bCs/>
                 <w:sz w:val="22"/>
@@ -285,19 +315,11 @@
             </w:r>
             <w:r>
               <w:rPr>
-                <w:rFonts w:cstheme="minorHAnsi"/>
-                <w:sz w:val="22"/>
-                <w:szCs w:val="22"/>
-              </w:rPr>
-              <w:t xml:space="preserve"> of </w:t>
-            </w:r>
-            <w:r>
-              <w:rPr>
-                <w:rFonts w:cstheme="minorHAnsi"/>
-                <w:sz w:val="22"/>
-                <w:szCs w:val="22"/>
-              </w:rPr>
-              <w:t>enrollment</w:t>
+                <w:rFonts w:ascii="Aptos" w:hAnsi="Aptos" w:cstheme="minorHAnsi"/>
+                <w:sz w:val="22"/>
+                <w:szCs w:val="22"/>
+              </w:rPr>
+              <w:t xml:space="preserve"> of enrollment</w:t>
             </w:r>
           </w:p>
         </w:tc>
@@ -308,7 +330,7 @@
           <w:p>
             <w:pPr>
               <w:rPr>
-                <w:rFonts w:cstheme="minorHAnsi"/>
+                <w:rFonts w:ascii="Aptos" w:hAnsi="Aptos" w:cstheme="minorHAnsi"/>
                 <w:sz w:val="22"/>
                 <w:szCs w:val="22"/>
               </w:rPr>
@@ -324,14 +346,14 @@
           <w:p>
             <w:pPr>
               <w:rPr>
-                <w:rFonts w:cstheme="minorHAnsi"/>
-                <w:sz w:val="22"/>
-                <w:szCs w:val="22"/>
-              </w:rPr>
-            </w:pPr>
-            <w:r>
-              <w:rPr>
-                <w:rFonts w:cstheme="minorHAnsi"/>
+                <w:rFonts w:ascii="Aptos" w:hAnsi="Aptos" w:cstheme="minorHAnsi"/>
+                <w:sz w:val="22"/>
+                <w:szCs w:val="22"/>
+              </w:rPr>
+            </w:pPr>
+            <w:r>
+              <w:rPr>
+                <w:rFonts w:ascii="Aptos" w:hAnsi="Aptos" w:cstheme="minorHAnsi"/>
                 <w:b/>
                 <w:bCs/>
                 <w:sz w:val="22"/>
@@ -341,19 +363,11 @@
             </w:r>
             <w:r>
               <w:rPr>
-                <w:rFonts w:cstheme="minorHAnsi"/>
-                <w:sz w:val="22"/>
-                <w:szCs w:val="22"/>
-              </w:rPr>
-              <w:t xml:space="preserve"> </w:t>
-            </w:r>
-            <w:r>
-              <w:rPr>
-                <w:rFonts w:cstheme="minorHAnsi"/>
-                <w:sz w:val="22"/>
-                <w:szCs w:val="22"/>
-              </w:rPr>
-              <w:t>major, university, date</w:t>
+                <w:rFonts w:ascii="Aptos" w:hAnsi="Aptos" w:cstheme="minorHAnsi"/>
+                <w:sz w:val="22"/>
+                <w:szCs w:val="22"/>
+              </w:rPr>
+              <w:t xml:space="preserve"> major, university, date</w:t>
             </w:r>
           </w:p>
         </w:tc>
@@ -365,7 +379,7 @@
           <w:p>
             <w:pPr>
               <w:rPr>
-                <w:rFonts w:cstheme="minorHAnsi"/>
+                <w:rFonts w:ascii="Aptos" w:hAnsi="Aptos" w:cstheme="minorHAnsi"/>
                 <w:sz w:val="22"/>
                 <w:szCs w:val="22"/>
               </w:rPr>
@@ -379,14 +393,14 @@
           <w:p>
             <w:pPr>
               <w:rPr>
-                <w:rFonts w:cstheme="minorHAnsi"/>
-                <w:sz w:val="22"/>
-                <w:szCs w:val="22"/>
-              </w:rPr>
-            </w:pPr>
-            <w:r>
-              <w:rPr>
-                <w:rFonts w:cstheme="minorHAnsi"/>
+                <w:rFonts w:ascii="Aptos" w:hAnsi="Aptos" w:cstheme="minorHAnsi"/>
+                <w:sz w:val="22"/>
+                <w:szCs w:val="22"/>
+              </w:rPr>
+            </w:pPr>
+            <w:r>
+              <w:rPr>
+                <w:rFonts w:ascii="Aptos" w:hAnsi="Aptos" w:cstheme="minorHAnsi"/>
                 <w:b/>
                 <w:bCs/>
                 <w:sz w:val="22"/>
@@ -394,14 +408,6 @@
               </w:rPr>
               <w:t>GPA</w:t>
             </w:r>
-            <w:r>
-              <w:rPr>
-                <w:rFonts w:cstheme="minorHAnsi"/>
-                <w:sz w:val="22"/>
-                <w:szCs w:val="22"/>
-              </w:rPr>
-              <w:t xml:space="preserve"> / rank</w:t>
-            </w:r>
           </w:p>
         </w:tc>
         <w:tc>
@@ -411,7 +417,7 @@
           <w:p>
             <w:pPr>
               <w:rPr>
-                <w:rFonts w:cstheme="minorHAnsi"/>
+                <w:rFonts w:ascii="Aptos" w:hAnsi="Aptos" w:cstheme="minorHAnsi"/>
                 <w:sz w:val="22"/>
                 <w:szCs w:val="22"/>
               </w:rPr>
@@ -427,14 +433,14 @@
           <w:p>
             <w:pPr>
               <w:rPr>
-                <w:rFonts w:cstheme="minorHAnsi"/>
-                <w:sz w:val="22"/>
-                <w:szCs w:val="22"/>
-              </w:rPr>
-            </w:pPr>
-            <w:r>
-              <w:rPr>
-                <w:rFonts w:cstheme="minorHAnsi"/>
+                <w:rFonts w:ascii="Aptos" w:hAnsi="Aptos" w:cstheme="minorHAnsi"/>
+                <w:sz w:val="22"/>
+                <w:szCs w:val="22"/>
+              </w:rPr>
+            </w:pPr>
+            <w:r>
+              <w:rPr>
+                <w:rFonts w:ascii="Aptos" w:hAnsi="Aptos" w:cstheme="minorHAnsi"/>
                 <w:b/>
                 <w:bCs/>
                 <w:sz w:val="22"/>
@@ -444,31 +450,15 @@
             </w:r>
             <w:r>
               <w:rPr>
-                <w:rFonts w:cstheme="minorHAnsi"/>
-                <w:sz w:val="22"/>
-                <w:szCs w:val="22"/>
-              </w:rPr>
-              <w:t xml:space="preserve"> major, </w:t>
-            </w:r>
-            <w:r>
-              <w:rPr>
-                <w:rFonts w:cstheme="minorHAnsi"/>
-                <w:sz w:val="22"/>
-                <w:szCs w:val="22"/>
-              </w:rPr>
-              <w:t>university</w:t>
-            </w:r>
-            <w:r>
-              <w:rPr>
-                <w:rFonts w:cstheme="minorHAnsi"/>
-                <w:sz w:val="22"/>
-                <w:szCs w:val="22"/>
-              </w:rPr>
-              <w:t xml:space="preserve">, </w:t>
-            </w:r>
-            <w:r>
-              <w:rPr>
-                <w:rFonts w:cstheme="minorHAnsi"/>
+                <w:rFonts w:ascii="Aptos" w:hAnsi="Aptos" w:cstheme="minorHAnsi"/>
+                <w:sz w:val="22"/>
+                <w:szCs w:val="22"/>
+              </w:rPr>
+              <w:t xml:space="preserve"> major, university, </w:t>
+            </w:r>
+            <w:r>
+              <w:rPr>
+                <w:rFonts w:ascii="Aptos" w:hAnsi="Aptos" w:cstheme="minorHAnsi"/>
                 <w:sz w:val="22"/>
                 <w:szCs w:val="22"/>
               </w:rPr>
@@ -476,7 +466,7 @@
             </w:r>
             <w:r>
               <w:rPr>
-                <w:rFonts w:cstheme="minorHAnsi"/>
+                <w:rFonts w:ascii="Aptos" w:hAnsi="Aptos" w:cstheme="minorHAnsi"/>
                 <w:sz w:val="22"/>
                 <w:szCs w:val="22"/>
               </w:rPr>
@@ -492,7 +482,7 @@
           <w:p>
             <w:pPr>
               <w:rPr>
-                <w:rFonts w:cstheme="minorHAnsi"/>
+                <w:rFonts w:ascii="Aptos" w:hAnsi="Aptos" w:cstheme="minorHAnsi"/>
                 <w:sz w:val="22"/>
                 <w:szCs w:val="22"/>
               </w:rPr>
@@ -506,14 +496,14 @@
           <w:p>
             <w:pPr>
               <w:rPr>
-                <w:rFonts w:cstheme="minorHAnsi"/>
-                <w:sz w:val="22"/>
-                <w:szCs w:val="22"/>
-              </w:rPr>
-            </w:pPr>
-            <w:r>
-              <w:rPr>
-                <w:rFonts w:cstheme="minorHAnsi"/>
+                <w:rFonts w:ascii="Aptos" w:hAnsi="Aptos" w:cstheme="minorHAnsi"/>
+                <w:sz w:val="22"/>
+                <w:szCs w:val="22"/>
+              </w:rPr>
+            </w:pPr>
+            <w:r>
+              <w:rPr>
+                <w:rFonts w:ascii="Aptos" w:hAnsi="Aptos" w:cstheme="minorHAnsi"/>
                 <w:b/>
                 <w:bCs/>
                 <w:sz w:val="22"/>
@@ -521,14 +511,6 @@
               </w:rPr>
               <w:t>GPA</w:t>
             </w:r>
-            <w:r>
-              <w:rPr>
-                <w:rFonts w:cstheme="minorHAnsi"/>
-                <w:sz w:val="22"/>
-                <w:szCs w:val="22"/>
-              </w:rPr>
-              <w:t xml:space="preserve"> / rank</w:t>
-            </w:r>
           </w:p>
         </w:tc>
         <w:tc>
@@ -538,7 +520,7 @@
           <w:p>
             <w:pPr>
               <w:rPr>
-                <w:rFonts w:cstheme="minorHAnsi"/>
+                <w:rFonts w:ascii="Aptos" w:hAnsi="Aptos" w:cstheme="minorHAnsi"/>
                 <w:sz w:val="22"/>
                 <w:szCs w:val="22"/>
               </w:rPr>
@@ -554,14 +536,14 @@
           <w:p>
             <w:pPr>
               <w:rPr>
-                <w:rFonts w:cstheme="minorHAnsi"/>
-                <w:sz w:val="22"/>
-                <w:szCs w:val="22"/>
-              </w:rPr>
-            </w:pPr>
-            <w:r>
-              <w:rPr>
-                <w:rFonts w:cstheme="minorHAnsi"/>
+                <w:rFonts w:ascii="Aptos" w:hAnsi="Aptos" w:cstheme="minorHAnsi"/>
+                <w:sz w:val="22"/>
+                <w:szCs w:val="22"/>
+              </w:rPr>
+            </w:pPr>
+            <w:r>
+              <w:rPr>
+                <w:rFonts w:ascii="Aptos" w:hAnsi="Aptos" w:cstheme="minorHAnsi"/>
                 <w:b/>
                 <w:bCs/>
                 <w:sz w:val="22"/>
@@ -571,11 +553,19 @@
             </w:r>
             <w:r>
               <w:rPr>
-                <w:rFonts w:cstheme="minorHAnsi"/>
+                <w:rFonts w:ascii="Aptos" w:hAnsi="Aptos" w:cstheme="minorHAnsi"/>
                 <w:sz w:val="22"/>
                 <w:szCs w:val="22"/>
               </w:rPr>
               <w:t xml:space="preserve"> / IELTS</w:t>
+            </w:r>
+            <w:r>
+              <w:rPr>
+                <w:rFonts w:ascii="Aptos" w:hAnsi="Aptos" w:cstheme="minorHAnsi"/>
+                <w:sz w:val="22"/>
+                <w:szCs w:val="22"/>
+              </w:rPr>
+              <w:t xml:space="preserve"> / Duolingo</w:t>
             </w:r>
           </w:p>
         </w:tc>
@@ -587,16 +577,16 @@
           <w:p>
             <w:pPr>
               <w:rPr>
-                <w:rFonts w:cstheme="minorHAnsi"/>
-                <w:i/>
-                <w:iCs/>
-                <w:sz w:val="22"/>
-                <w:szCs w:val="22"/>
-              </w:rPr>
-            </w:pPr>
-            <w:r>
-              <w:rPr>
-                <w:rFonts w:cstheme="minorHAnsi"/>
+                <w:rFonts w:ascii="Aptos" w:hAnsi="Aptos" w:cstheme="minorHAnsi"/>
+                <w:i/>
+                <w:iCs/>
+                <w:sz w:val="22"/>
+                <w:szCs w:val="22"/>
+              </w:rPr>
+            </w:pPr>
+            <w:r>
+              <w:rPr>
+                <w:rFonts w:ascii="Aptos" w:hAnsi="Aptos" w:cstheme="minorHAnsi"/>
                 <w:i/>
                 <w:iCs/>
                 <w:sz w:val="22"/>
@@ -606,7 +596,7 @@
             </w:r>
             <w:r>
               <w:rPr>
-                <w:rFonts w:cstheme="minorHAnsi"/>
+                <w:rFonts w:ascii="Aptos" w:hAnsi="Aptos" w:cstheme="minorHAnsi"/>
                 <w:i/>
                 <w:iCs/>
                 <w:sz w:val="22"/>
@@ -616,7 +606,7 @@
             </w:r>
             <w:r>
               <w:rPr>
-                <w:rFonts w:cstheme="minorHAnsi"/>
+                <w:rFonts w:ascii="Aptos" w:hAnsi="Aptos" w:cstheme="minorHAnsi"/>
                 <w:i/>
                 <w:iCs/>
                 <w:sz w:val="22"/>
@@ -626,7 +616,7 @@
             </w:r>
             <w:r>
               <w:rPr>
-                <w:rFonts w:cstheme="minorHAnsi"/>
+                <w:rFonts w:ascii="Aptos" w:hAnsi="Aptos" w:cstheme="minorHAnsi"/>
                 <w:i/>
                 <w:iCs/>
                 <w:sz w:val="22"/>
@@ -636,7 +626,7 @@
             </w:r>
             <w:r>
               <w:rPr>
-                <w:rFonts w:cstheme="minorHAnsi"/>
+                <w:rFonts w:ascii="Aptos" w:hAnsi="Aptos" w:cstheme="minorHAnsi"/>
                 <w:i/>
                 <w:iCs/>
                 <w:sz w:val="22"/>
@@ -646,7 +636,7 @@
             </w:r>
             <w:r>
               <w:rPr>
-                <w:rFonts w:cstheme="minorHAnsi"/>
+                <w:rFonts w:ascii="Aptos" w:hAnsi="Aptos" w:cstheme="minorHAnsi"/>
                 <w:i/>
                 <w:iCs/>
                 <w:sz w:val="22"/>
@@ -656,7 +646,7 @@
             </w:r>
             <w:r>
               <w:rPr>
-                <w:rFonts w:cstheme="minorHAnsi"/>
+                <w:rFonts w:ascii="Aptos" w:hAnsi="Aptos" w:cstheme="minorHAnsi"/>
                 <w:i/>
                 <w:iCs/>
                 <w:sz w:val="22"/>
@@ -666,7 +656,7 @@
             </w:r>
             <w:r>
               <w:rPr>
-                <w:rFonts w:cstheme="minorHAnsi"/>
+                <w:rFonts w:ascii="Aptos" w:hAnsi="Aptos" w:cstheme="minorHAnsi"/>
                 <w:i/>
                 <w:iCs/>
                 <w:sz w:val="22"/>
@@ -685,7 +675,7 @@
           <w:p>
             <w:pPr>
               <w:rPr>
-                <w:rFonts w:cstheme="minorHAnsi"/>
+                <w:rFonts w:ascii="Aptos" w:hAnsi="Aptos" w:cstheme="minorHAnsi"/>
                 <w:b/>
                 <w:bCs/>
                 <w:sz w:val="22"/>
@@ -694,7 +684,7 @@
             </w:pPr>
             <w:r>
               <w:rPr>
-                <w:rFonts w:cstheme="minorHAnsi"/>
+                <w:rFonts w:ascii="Aptos" w:hAnsi="Aptos" w:cstheme="minorHAnsi"/>
                 <w:b/>
                 <w:bCs/>
                 <w:sz w:val="22"/>
@@ -712,16 +702,16 @@
           <w:p>
             <w:pPr>
               <w:rPr>
-                <w:rFonts w:cstheme="minorHAnsi"/>
-                <w:i/>
-                <w:iCs/>
-                <w:sz w:val="22"/>
-                <w:szCs w:val="22"/>
-              </w:rPr>
-            </w:pPr>
-            <w:r>
-              <w:rPr>
-                <w:rFonts w:cstheme="minorHAnsi"/>
+                <w:rFonts w:ascii="Aptos" w:hAnsi="Aptos" w:cstheme="minorHAnsi"/>
+                <w:i/>
+                <w:iCs/>
+                <w:sz w:val="22"/>
+                <w:szCs w:val="22"/>
+              </w:rPr>
+            </w:pPr>
+            <w:r>
+              <w:rPr>
+                <w:rFonts w:ascii="Aptos" w:hAnsi="Aptos" w:cstheme="minorHAnsi"/>
                 <w:i/>
                 <w:iCs/>
                 <w:sz w:val="22"/>
@@ -731,7 +721,7 @@
             </w:r>
             <w:r>
               <w:rPr>
-                <w:rFonts w:cstheme="minorHAnsi"/>
+                <w:rFonts w:ascii="Aptos" w:hAnsi="Aptos" w:cstheme="minorHAnsi"/>
                 <w:i/>
                 <w:iCs/>
                 <w:sz w:val="22"/>
@@ -741,7 +731,7 @@
             </w:r>
             <w:r>
               <w:rPr>
-                <w:rFonts w:cstheme="minorHAnsi"/>
+                <w:rFonts w:ascii="Aptos" w:hAnsi="Aptos" w:cstheme="minorHAnsi"/>
                 <w:i/>
                 <w:iCs/>
                 <w:sz w:val="22"/>
@@ -751,7 +741,7 @@
             </w:r>
             <w:r>
               <w:rPr>
-                <w:rFonts w:cstheme="minorHAnsi"/>
+                <w:rFonts w:ascii="Aptos" w:hAnsi="Aptos" w:cstheme="minorHAnsi"/>
                 <w:i/>
                 <w:iCs/>
                 <w:sz w:val="22"/>
@@ -761,7 +751,7 @@
             </w:r>
             <w:r>
               <w:rPr>
-                <w:rFonts w:cstheme="minorHAnsi"/>
+                <w:rFonts w:ascii="Aptos" w:hAnsi="Aptos" w:cstheme="minorHAnsi"/>
                 <w:i/>
                 <w:iCs/>
                 <w:sz w:val="22"/>
@@ -771,7 +761,7 @@
             </w:r>
             <w:r>
               <w:rPr>
-                <w:rFonts w:cstheme="minorHAnsi"/>
+                <w:rFonts w:ascii="Aptos" w:hAnsi="Aptos" w:cstheme="minorHAnsi"/>
                 <w:i/>
                 <w:iCs/>
                 <w:sz w:val="22"/>
@@ -790,7 +780,7 @@
           <w:p>
             <w:pPr>
               <w:rPr>
-                <w:rFonts w:cstheme="minorHAnsi"/>
+                <w:rFonts w:ascii="Aptos" w:hAnsi="Aptos" w:cstheme="minorHAnsi"/>
                 <w:b/>
                 <w:bCs/>
                 <w:sz w:val="22"/>
@@ -799,7 +789,7 @@
             </w:pPr>
             <w:r>
               <w:rPr>
-                <w:rFonts w:cstheme="minorHAnsi"/>
+                <w:rFonts w:ascii="Aptos" w:hAnsi="Aptos" w:cstheme="minorHAnsi"/>
                 <w:b/>
                 <w:bCs/>
                 <w:sz w:val="22"/>
@@ -807,6 +797,14 @@
               </w:rPr>
               <w:t>Research interest</w:t>
             </w:r>
+            <w:r>
+              <w:rPr>
+                <w:rFonts w:ascii="Aptos" w:hAnsi="Aptos" w:cstheme="minorHAnsi"/>
+                <w:sz w:val="22"/>
+                <w:szCs w:val="22"/>
+              </w:rPr>
+              <w:t xml:space="preserve"> (optional)</w:t>
+            </w:r>
           </w:p>
         </w:tc>
         <w:tc>
@@ -817,7 +815,7 @@
           <w:p>
             <w:pPr>
               <w:rPr>
-                <w:rFonts w:cstheme="minorHAnsi"/>
+                <w:rFonts w:ascii="Aptos" w:hAnsi="Aptos" w:cstheme="minorHAnsi"/>
                 <w:sz w:val="22"/>
                 <w:szCs w:val="22"/>
               </w:rPr>
@@ -833,14 +831,14 @@
           <w:p>
             <w:pPr>
               <w:rPr>
-                <w:rFonts w:cstheme="minorHAnsi"/>
-                <w:sz w:val="22"/>
-                <w:szCs w:val="22"/>
-              </w:rPr>
-            </w:pPr>
-            <w:r>
-              <w:rPr>
-                <w:rFonts w:cstheme="minorHAnsi"/>
+                <w:rFonts w:ascii="Aptos" w:hAnsi="Aptos" w:cstheme="minorHAnsi"/>
+                <w:sz w:val="22"/>
+                <w:szCs w:val="22"/>
+              </w:rPr>
+            </w:pPr>
+            <w:r>
+              <w:rPr>
+                <w:rFonts w:ascii="Aptos" w:hAnsi="Aptos" w:cstheme="minorHAnsi"/>
                 <w:b/>
                 <w:bCs/>
                 <w:sz w:val="22"/>
@@ -850,7 +848,7 @@
             </w:r>
             <w:r>
               <w:rPr>
-                <w:rFonts w:cstheme="minorHAnsi"/>
+                <w:rFonts w:ascii="Aptos" w:hAnsi="Aptos" w:cstheme="minorHAnsi"/>
                 <w:b/>
                 <w:bCs/>
                 <w:sz w:val="22"/>
@@ -860,7 +858,7 @@
             </w:r>
             <w:r>
               <w:rPr>
-                <w:rFonts w:cstheme="minorHAnsi"/>
+                <w:rFonts w:ascii="Aptos" w:hAnsi="Aptos" w:cstheme="minorHAnsi"/>
                 <w:b/>
                 <w:bCs/>
                 <w:sz w:val="22"/>
@@ -870,53 +868,228 @@
             </w:r>
             <w:r>
               <w:rPr>
-                <w:rFonts w:cstheme="minorHAnsi"/>
+                <w:rFonts w:ascii="Aptos" w:hAnsi="Aptos" w:cstheme="minorHAnsi"/>
                 <w:b/>
                 <w:bCs/>
                 <w:sz w:val="22"/>
                 <w:szCs w:val="22"/>
               </w:rPr>
-              <w:t xml:space="preserve"> and </w:t>
-            </w:r>
-            <w:r>
-              <w:rPr>
-                <w:rFonts w:cstheme="minorHAnsi"/>
+              <w:t xml:space="preserve"> and research experience</w:t>
+            </w:r>
+          </w:p>
+        </w:tc>
+        <w:tc>
+          <w:tcPr>
+            <w:tcW w:w="7465" w:type="dxa"/>
+            <w:gridSpan w:val="5"/>
+          </w:tcPr>
+          <w:p>
+            <w:pPr>
+              <w:rPr>
+                <w:rFonts w:ascii="Aptos" w:hAnsi="Aptos" w:cstheme="minorHAnsi"/>
+                <w:sz w:val="22"/>
+                <w:szCs w:val="22"/>
+              </w:rPr>
+            </w:pPr>
+          </w:p>
+        </w:tc>
+      </w:tr>
+      <w:tr>
+        <w:tc>
+          <w:tcPr>
+            <w:tcW w:w="3240" w:type="dxa"/>
+          </w:tcPr>
+          <w:p>
+            <w:pPr>
+              <w:rPr>
+                <w:rFonts w:ascii="Aptos" w:hAnsi="Aptos" w:cstheme="minorHAnsi"/>
+                <w:sz w:val="22"/>
+                <w:szCs w:val="22"/>
+              </w:rPr>
+            </w:pPr>
+            <w:r>
+              <w:rPr>
+                <w:rFonts w:ascii="Aptos" w:hAnsi="Aptos" w:cstheme="minorHAnsi"/>
                 <w:b/>
                 <w:bCs/>
                 <w:sz w:val="22"/>
                 <w:szCs w:val="22"/>
               </w:rPr>
-              <w:t>r</w:t>
-            </w:r>
-            <w:r>
-              <w:rPr>
-                <w:rFonts w:cstheme="minorHAnsi"/>
+              <w:t>Publications</w:t>
+            </w:r>
+          </w:p>
+        </w:tc>
+        <w:tc>
+          <w:tcPr>
+            <w:tcW w:w="7465" w:type="dxa"/>
+            <w:gridSpan w:val="5"/>
+          </w:tcPr>
+          <w:p>
+            <w:pPr>
+              <w:rPr>
+                <w:rFonts w:ascii="Aptos" w:hAnsi="Aptos" w:cstheme="minorHAnsi"/>
+                <w:i/>
+                <w:iCs/>
+                <w:sz w:val="22"/>
+                <w:szCs w:val="22"/>
+              </w:rPr>
+            </w:pPr>
+            <w:r>
+              <w:rPr>
+                <w:rFonts w:ascii="Aptos" w:hAnsi="Aptos" w:cstheme="minorHAnsi"/>
+                <w:i/>
+                <w:iCs/>
+                <w:sz w:val="22"/>
+                <w:szCs w:val="22"/>
+              </w:rPr>
+              <w:t>[</w:t>
+            </w:r>
+            <w:r>
+              <w:rPr>
+                <w:rFonts w:ascii="Aptos" w:hAnsi="Aptos" w:cstheme="minorHAnsi"/>
+                <w:i/>
+                <w:iCs/>
+                <w:sz w:val="22"/>
+                <w:szCs w:val="22"/>
+              </w:rPr>
+              <w:t>Provide full citation (</w:t>
+            </w:r>
+            <w:r>
+              <w:rPr>
+                <w:rFonts w:ascii="Aptos" w:hAnsi="Aptos" w:cstheme="minorHAnsi"/>
+                <w:i/>
+                <w:iCs/>
+                <w:sz w:val="22"/>
+                <w:szCs w:val="22"/>
+              </w:rPr>
+              <w:t xml:space="preserve">at least: </w:t>
+            </w:r>
+            <w:r>
+              <w:rPr>
+                <w:rFonts w:ascii="Aptos" w:hAnsi="Aptos" w:cstheme="minorHAnsi"/>
+                <w:i/>
+                <w:iCs/>
+                <w:sz w:val="22"/>
+                <w:szCs w:val="22"/>
+              </w:rPr>
+              <w:t xml:space="preserve">authors, title, journal/conference, </w:t>
+            </w:r>
+            <w:r>
+              <w:rPr>
+                <w:rFonts w:ascii="Aptos" w:hAnsi="Aptos" w:cstheme="minorHAnsi"/>
+                <w:i/>
+                <w:iCs/>
+                <w:sz w:val="22"/>
+                <w:szCs w:val="22"/>
+              </w:rPr>
+              <w:t xml:space="preserve">and </w:t>
+            </w:r>
+            <w:r>
+              <w:rPr>
+                <w:rFonts w:ascii="Aptos" w:hAnsi="Aptos" w:cstheme="minorHAnsi"/>
+                <w:i/>
+                <w:iCs/>
+                <w:sz w:val="22"/>
+                <w:szCs w:val="22"/>
+              </w:rPr>
+              <w:t>year</w:t>
+            </w:r>
+            <w:r>
+              <w:rPr>
+                <w:rFonts w:ascii="Aptos" w:hAnsi="Aptos" w:cstheme="minorHAnsi"/>
+                <w:i/>
+                <w:iCs/>
+                <w:sz w:val="22"/>
+                <w:szCs w:val="22"/>
+              </w:rPr>
+              <w:t>)</w:t>
+            </w:r>
+            <w:r>
+              <w:rPr>
+                <w:rFonts w:ascii="Aptos" w:hAnsi="Aptos" w:cstheme="minorHAnsi"/>
+                <w:i/>
+                <w:iCs/>
+                <w:sz w:val="22"/>
+                <w:szCs w:val="22"/>
+              </w:rPr>
+              <w:t>]</w:t>
+            </w:r>
+          </w:p>
+          <w:p>
+            <w:pPr>
+              <w:rPr>
+                <w:rFonts w:ascii="Aptos" w:hAnsi="Aptos" w:cstheme="minorHAnsi"/>
+                <w:sz w:val="22"/>
+                <w:szCs w:val="22"/>
+              </w:rPr>
+            </w:pPr>
+          </w:p>
+        </w:tc>
+      </w:tr>
+      <w:tr>
+        <w:tc>
+          <w:tcPr>
+            <w:tcW w:w="3240" w:type="dxa"/>
+          </w:tcPr>
+          <w:p>
+            <w:pPr>
+              <w:rPr>
+                <w:rFonts w:ascii="Aptos" w:hAnsi="Aptos" w:cstheme="minorHAnsi"/>
+                <w:sz w:val="22"/>
+                <w:szCs w:val="22"/>
+              </w:rPr>
+            </w:pPr>
+            <w:r>
+              <w:rPr>
+                <w:rFonts w:ascii="Aptos" w:hAnsi="Aptos" w:cstheme="minorHAnsi"/>
                 <w:b/>
                 <w:bCs/>
                 <w:sz w:val="22"/>
                 <w:szCs w:val="22"/>
               </w:rPr>
-              <w:t>esearch</w:t>
-            </w:r>
-            <w:r>
-              <w:rPr>
-                <w:rFonts w:cstheme="minorHAnsi"/>
+              <w:t>Other Remark</w:t>
+            </w:r>
+            <w:r>
+              <w:rPr>
+                <w:rFonts w:ascii="Aptos" w:hAnsi="Aptos" w:cstheme="minorHAnsi"/>
                 <w:b/>
                 <w:bCs/>
                 <w:sz w:val="22"/>
                 <w:szCs w:val="22"/>
               </w:rPr>
+              <w:t>s</w:t>
+            </w:r>
+            <w:r>
+              <w:rPr>
+                <w:rFonts w:ascii="Aptos" w:hAnsi="Aptos" w:cstheme="minorHAnsi"/>
+                <w:sz w:val="22"/>
+                <w:szCs w:val="22"/>
+              </w:rPr>
               <w:t xml:space="preserve"> </w:t>
             </w:r>
             <w:r>
               <w:rPr>
-                <w:rFonts w:cstheme="minorHAnsi"/>
-                <w:b/>
-                <w:bCs/>
-                <w:sz w:val="22"/>
-                <w:szCs w:val="22"/>
-              </w:rPr>
-              <w:t>experience</w:t>
+                <w:rFonts w:ascii="Aptos" w:hAnsi="Aptos" w:cstheme="minorHAnsi"/>
+                <w:sz w:val="22"/>
+                <w:szCs w:val="22"/>
+              </w:rPr>
+              <w:t>(</w:t>
+            </w:r>
+            <w:r>
+              <w:rPr>
+                <w:rFonts w:ascii="Aptos" w:hAnsi="Aptos" w:cstheme="minorHAnsi"/>
+                <w:sz w:val="22"/>
+                <w:szCs w:val="22"/>
+              </w:rPr>
+              <w:t>optional</w:t>
+            </w:r>
+            <w:r>
+              <w:rPr>
+                <w:rFonts w:ascii="Aptos" w:hAnsi="Aptos" w:cstheme="minorHAnsi"/>
+                <w:sz w:val="22"/>
+                <w:szCs w:val="22"/>
+              </w:rPr>
+              <w:t>)</w:t>
             </w:r>
           </w:p>
         </w:tc>
@@ -928,7 +1101,7 @@
           <w:p>
             <w:pPr>
               <w:rPr>
-                <w:rFonts w:cstheme="minorHAnsi"/>
+                <w:rFonts w:ascii="Aptos" w:hAnsi="Aptos" w:cstheme="minorHAnsi"/>
                 <w:sz w:val="22"/>
                 <w:szCs w:val="22"/>
               </w:rPr>
@@ -936,196 +1109,15 @@
           </w:p>
         </w:tc>
       </w:tr>
-      <w:tr>
-        <w:tc>
-          <w:tcPr>
-            <w:tcW w:w="3240" w:type="dxa"/>
-          </w:tcPr>
-          <w:p>
-            <w:pPr>
-              <w:rPr>
-                <w:rFonts w:cstheme="minorHAnsi"/>
-                <w:sz w:val="22"/>
-                <w:szCs w:val="22"/>
-              </w:rPr>
-            </w:pPr>
-            <w:r>
-              <w:rPr>
-                <w:rFonts w:cstheme="minorHAnsi"/>
-                <w:b/>
-                <w:bCs/>
-                <w:sz w:val="22"/>
-                <w:szCs w:val="22"/>
-              </w:rPr>
-              <w:t>Publications</w:t>
-            </w:r>
-            <w:r>
-              <w:rPr>
-                <w:rFonts w:cstheme="minorHAnsi"/>
-                <w:sz w:val="22"/>
-                <w:szCs w:val="22"/>
-              </w:rPr>
-              <w:t xml:space="preserve"> (if any)</w:t>
-            </w:r>
-          </w:p>
-        </w:tc>
-        <w:tc>
-          <w:tcPr>
-            <w:tcW w:w="7465" w:type="dxa"/>
-            <w:gridSpan w:val="5"/>
-          </w:tcPr>
-          <w:p>
-            <w:pPr>
-              <w:rPr>
-                <w:rFonts w:cstheme="minorHAnsi"/>
-                <w:i/>
-                <w:iCs/>
-                <w:sz w:val="22"/>
-                <w:szCs w:val="22"/>
-              </w:rPr>
-            </w:pPr>
-            <w:r>
-              <w:rPr>
-                <w:rFonts w:cstheme="minorHAnsi"/>
-                <w:i/>
-                <w:iCs/>
-                <w:sz w:val="22"/>
-                <w:szCs w:val="22"/>
-              </w:rPr>
-              <w:t>[</w:t>
-            </w:r>
-            <w:r>
-              <w:rPr>
-                <w:rFonts w:cstheme="minorHAnsi"/>
-                <w:i/>
-                <w:iCs/>
-                <w:sz w:val="22"/>
-                <w:szCs w:val="22"/>
-              </w:rPr>
-              <w:t xml:space="preserve">Provide full citation (authors, title, journal/conference </w:t>
-            </w:r>
-            <w:r>
-              <w:rPr>
-                <w:rFonts w:cstheme="minorHAnsi"/>
-                <w:i/>
-                <w:iCs/>
-                <w:sz w:val="22"/>
-                <w:szCs w:val="22"/>
-              </w:rPr>
-              <w:t>name</w:t>
-            </w:r>
-            <w:r>
-              <w:rPr>
-                <w:rFonts w:cstheme="minorHAnsi"/>
-                <w:i/>
-                <w:iCs/>
-                <w:sz w:val="22"/>
-                <w:szCs w:val="22"/>
-              </w:rPr>
-              <w:t xml:space="preserve">, </w:t>
-            </w:r>
-            <w:r>
-              <w:rPr>
-                <w:rFonts w:cstheme="minorHAnsi"/>
-                <w:i/>
-                <w:iCs/>
-                <w:sz w:val="22"/>
-                <w:szCs w:val="22"/>
-              </w:rPr>
-              <w:t xml:space="preserve">year, </w:t>
-            </w:r>
-            <w:r>
-              <w:rPr>
-                <w:rFonts w:cstheme="minorHAnsi"/>
-                <w:i/>
-                <w:iCs/>
-                <w:sz w:val="22"/>
-                <w:szCs w:val="22"/>
-              </w:rPr>
-              <w:t>etc.)</w:t>
-            </w:r>
-            <w:r>
-              <w:rPr>
-                <w:rFonts w:cstheme="minorHAnsi"/>
-                <w:i/>
-                <w:iCs/>
-                <w:sz w:val="22"/>
-                <w:szCs w:val="22"/>
-              </w:rPr>
-              <w:t>]</w:t>
-            </w:r>
-          </w:p>
-          <w:p>
-            <w:pPr>
-              <w:rPr>
-                <w:rFonts w:cstheme="minorHAnsi"/>
-                <w:sz w:val="22"/>
-                <w:szCs w:val="22"/>
-              </w:rPr>
-            </w:pPr>
-          </w:p>
-        </w:tc>
-      </w:tr>
-      <w:tr>
-        <w:tc>
-          <w:tcPr>
-            <w:tcW w:w="3240" w:type="dxa"/>
-          </w:tcPr>
-          <w:p>
-            <w:pPr>
-              <w:rPr>
-                <w:rFonts w:cstheme="minorHAnsi"/>
-                <w:sz w:val="22"/>
-                <w:szCs w:val="22"/>
-              </w:rPr>
-            </w:pPr>
-            <w:r>
-              <w:rPr>
-                <w:rFonts w:cstheme="minorHAnsi"/>
-                <w:b/>
-                <w:bCs/>
-                <w:sz w:val="22"/>
-                <w:szCs w:val="22"/>
-              </w:rPr>
-              <w:t>Comments</w:t>
-            </w:r>
-            <w:r>
-              <w:rPr>
-                <w:rFonts w:cstheme="minorHAnsi"/>
-                <w:sz w:val="22"/>
-                <w:szCs w:val="22"/>
-              </w:rPr>
-              <w:t xml:space="preserve"> </w:t>
-            </w:r>
-            <w:r>
-              <w:rPr>
-                <w:rFonts w:cstheme="minorHAnsi"/>
-                <w:sz w:val="22"/>
-                <w:szCs w:val="22"/>
-              </w:rPr>
-              <w:t>(if any)</w:t>
-            </w:r>
-          </w:p>
-        </w:tc>
-        <w:tc>
-          <w:tcPr>
-            <w:tcW w:w="7465" w:type="dxa"/>
-            <w:gridSpan w:val="5"/>
-          </w:tcPr>
-          <w:p>
-            <w:pPr>
-              <w:rPr>
-                <w:rFonts w:cstheme="minorHAnsi"/>
-                <w:sz w:val="22"/>
-                <w:szCs w:val="22"/>
-              </w:rPr>
-            </w:pPr>
-          </w:p>
-        </w:tc>
-      </w:tr>
-      <w:bookmarkEnd w:id="0"/>
+      <w:bookmarkEnd w:id="1"/>
     </w:tbl>
-    <w:p/>
+    <w:p>
+      <w:pPr>
+        <w:rPr>
+          <w:rFonts w:ascii="Aptos" w:hAnsi="Aptos"/>
+        </w:rPr>
+      </w:pPr>
+    </w:p>
     <w:sectPr>
       <w:pgSz w:w="12240" w:h="15840"/>
       <w:pgMar w:top="720" w:right="720" w:bottom="720" w:left="720" w:header="677" w:footer="562" w:gutter="0"/>
@@ -1655,6 +1647,7 @@
   <w:style w:type="character" w:default="1" w:styleId="DefaultParagraphFont">
     <w:name w:val="Default Paragraph Font"/>
     <w:uiPriority w:val="1"/>
+    <w:semiHidden/>
     <w:unhideWhenUsed/>
   </w:style>
   <w:style w:type="table" w:default="1" w:styleId="TableNormal">

</xml_diff>

<commit_message>
updated student hiring criteria
</commit_message>
<xml_diff>
--- a/prospective_student.docx
+++ b/prospective_student.docx
@@ -1,6 +1,6 @@
 
 <file path=word/document.xml><?xml version="1.0" encoding="utf-8"?>
-<w:document xmlns:wpc="http://schemas.microsoft.com/office/word/2010/wordprocessingCanvas" xmlns:cx="http://schemas.microsoft.com/office/drawing/2014/chartex" xmlns:cx1="http://schemas.microsoft.com/office/drawing/2015/9/8/chartex" xmlns:cx2="http://schemas.microsoft.com/office/drawing/2015/10/21/chartex" xmlns:cx3="http://schemas.microsoft.com/office/drawing/2016/5/9/chartex" xmlns:cx4="http://schemas.microsoft.com/office/drawing/2016/5/10/chartex" xmlns:cx5="http://schemas.microsoft.com/office/drawing/2016/5/11/chartex" xmlns:cx6="http://schemas.microsoft.com/office/drawing/2016/5/12/chartex" xmlns:cx7="http://schemas.microsoft.com/office/drawing/2016/5/13/chartex" xmlns:cx8="http://schemas.microsoft.com/office/drawing/2016/5/14/chartex" xmlns:mc="http://schemas.openxmlformats.org/markup-compatibility/2006" xmlns:aink="http://schemas.microsoft.com/office/drawing/2016/ink" xmlns:am3d="http://schemas.microsoft.com/office/drawing/2017/model3d" xmlns:o="urn:schemas-microsoft-com:office:office" xmlns:oel="http://schemas.microsoft.com/office/2019/extlst" xmlns:r="http://schemas.openxmlformats.org/officeDocument/2006/relationships" xmlns:m="http://schemas.openxmlformats.org/officeDocument/2006/math" xmlns:v="urn:schemas-microsoft-com:vml" xmlns:wp14="http://schemas.microsoft.com/office/word/2010/wordprocessingDrawing" xmlns:wp="http://schemas.openxmlformats.org/drawingml/2006/wordprocessingDrawing" xmlns:w10="urn:schemas-microsoft-com:office:word" xmlns:w="http://schemas.openxmlformats.org/wordprocessingml/2006/main" xmlns:w14="http://schemas.microsoft.com/office/word/2010/wordml" xmlns:w15="http://schemas.microsoft.com/office/word/2012/wordml" xmlns:w16cex="http://schemas.microsoft.com/office/word/2018/wordml/cex" xmlns:w16cid="http://schemas.microsoft.com/office/word/2016/wordml/cid" xmlns:w16="http://schemas.microsoft.com/office/word/2018/wordml" xmlns:w16du="http://schemas.microsoft.com/office/word/2023/wordml/word16du" xmlns:w16sdtdh="http://schemas.microsoft.com/office/word/2020/wordml/sdtdatahash" xmlns:w16se="http://schemas.microsoft.com/office/word/2015/wordml/symex" xmlns:wpg="http://schemas.microsoft.com/office/word/2010/wordprocessingGroup" xmlns:wpi="http://schemas.microsoft.com/office/word/2010/wordprocessingInk" xmlns:wne="http://schemas.microsoft.com/office/word/2006/wordml" xmlns:wps="http://schemas.microsoft.com/office/word/2010/wordprocessingShape" mc:Ignorable="w14 w15 w16se w16cid w16 w16cex w16sdtdh w16du wp14">
+<w:document xmlns:wpc="http://schemas.microsoft.com/office/word/2010/wordprocessingCanvas" xmlns:cx="http://schemas.microsoft.com/office/drawing/2014/chartex" xmlns:cx1="http://schemas.microsoft.com/office/drawing/2015/9/8/chartex" xmlns:cx2="http://schemas.microsoft.com/office/drawing/2015/10/21/chartex" xmlns:cx3="http://schemas.microsoft.com/office/drawing/2016/5/9/chartex" xmlns:cx4="http://schemas.microsoft.com/office/drawing/2016/5/10/chartex" xmlns:cx5="http://schemas.microsoft.com/office/drawing/2016/5/11/chartex" xmlns:cx6="http://schemas.microsoft.com/office/drawing/2016/5/12/chartex" xmlns:cx7="http://schemas.microsoft.com/office/drawing/2016/5/13/chartex" xmlns:cx8="http://schemas.microsoft.com/office/drawing/2016/5/14/chartex" xmlns:mc="http://schemas.openxmlformats.org/markup-compatibility/2006" xmlns:aink="http://schemas.microsoft.com/office/drawing/2016/ink" xmlns:am3d="http://schemas.microsoft.com/office/drawing/2017/model3d" xmlns:o="urn:schemas-microsoft-com:office:office" xmlns:oel="http://schemas.microsoft.com/office/2019/extlst" xmlns:r="http://schemas.openxmlformats.org/officeDocument/2006/relationships" xmlns:m="http://schemas.openxmlformats.org/officeDocument/2006/math" xmlns:v="urn:schemas-microsoft-com:vml" xmlns:wp14="http://schemas.microsoft.com/office/word/2010/wordprocessingDrawing" xmlns:wp="http://schemas.openxmlformats.org/drawingml/2006/wordprocessingDrawing" xmlns:w10="urn:schemas-microsoft-com:office:word" xmlns:w="http://schemas.openxmlformats.org/wordprocessingml/2006/main" xmlns:w14="http://schemas.microsoft.com/office/word/2010/wordml" xmlns:w15="http://schemas.microsoft.com/office/word/2012/wordml" xmlns:w16cex="http://schemas.microsoft.com/office/word/2018/wordml/cex" xmlns:w16cid="http://schemas.microsoft.com/office/word/2016/wordml/cid" xmlns:w16="http://schemas.microsoft.com/office/word/2018/wordml" xmlns:w16du="http://schemas.microsoft.com/office/word/2023/wordml/word16du" xmlns:w16sdtdh="http://schemas.microsoft.com/office/word/2020/wordml/sdtdatahash" xmlns:w16sdtfl="http://schemas.microsoft.com/office/word/2024/wordml/sdtformatlock" xmlns:w16se="http://schemas.microsoft.com/office/word/2015/wordml/symex" xmlns:wpg="http://schemas.microsoft.com/office/word/2010/wordprocessingGroup" xmlns:wpi="http://schemas.microsoft.com/office/word/2010/wordprocessingInk" xmlns:wne="http://schemas.microsoft.com/office/word/2006/wordml" xmlns:wps="http://schemas.microsoft.com/office/word/2010/wordprocessingShape" mc:Ignorable="w14 w15 w16se w16cid w16 w16cex w16sdtdh w16sdtfl w16du wp14">
   <w:body>
     <w:p>
       <w:pPr>
@@ -100,9 +100,9 @@
         <w:gridCol w:w="3240"/>
         <w:gridCol w:w="625"/>
         <w:gridCol w:w="1895"/>
-        <w:gridCol w:w="805"/>
-        <w:gridCol w:w="1805"/>
-        <w:gridCol w:w="2335"/>
+        <w:gridCol w:w="720"/>
+        <w:gridCol w:w="2160"/>
+        <w:gridCol w:w="2065"/>
       </w:tblGrid>
       <w:tr>
         <w:trPr>
@@ -126,9 +126,9 @@
                 <w:szCs w:val="22"/>
               </w:rPr>
             </w:pPr>
-            <w:bookmarkStart w:id="0" w:name="_ad9daf4d_15f0_47e0_8006_ef0120898254"/>
-            <w:bookmarkStart w:id="1" w:name="_ab2b0677_43a3_478f_b455_ca679fb24fb8"/>
-            <w:bookmarkEnd w:id="0"/>
+            <w:bookmarkStart w:id="0" w:name="_ab2b0677_43a3_478f_b455_ca679fb24fb8"/>
+            <w:bookmarkStart w:id="1" w:name="_ad9daf4d_15f0_47e0_8006_ef0120898254"/>
+            <w:bookmarkEnd w:id="1"/>
           </w:p>
           <w:p>
             <w:pPr>
@@ -179,7 +179,7 @@
         </w:tc>
         <w:tc>
           <w:tcPr>
-            <w:tcW w:w="805" w:type="dxa"/>
+            <w:tcW w:w="720" w:type="dxa"/>
             <w:tcBorders>
               <w:top w:val="nil"/>
               <w:left w:val="nil"/>
@@ -198,7 +198,7 @@
         </w:tc>
         <w:tc>
           <w:tcPr>
-            <w:tcW w:w="1805" w:type="dxa"/>
+            <w:tcW w:w="2160" w:type="dxa"/>
             <w:tcBorders>
               <w:top w:val="nil"/>
               <w:left w:val="nil"/>
@@ -217,7 +217,7 @@
         </w:tc>
         <w:tc>
           <w:tcPr>
-            <w:tcW w:w="2335" w:type="dxa"/>
+            <w:tcW w:w="2065" w:type="dxa"/>
             <w:tcBorders>
               <w:top w:val="nil"/>
               <w:left w:val="nil"/>
@@ -270,7 +270,7 @@
         </w:tc>
         <w:tc>
           <w:tcPr>
-            <w:tcW w:w="3325" w:type="dxa"/>
+            <w:tcW w:w="3240" w:type="dxa"/>
             <w:gridSpan w:val="3"/>
           </w:tcPr>
           <w:p>
@@ -285,7 +285,7 @@
         </w:tc>
         <w:tc>
           <w:tcPr>
-            <w:tcW w:w="1805" w:type="dxa"/>
+            <w:tcW w:w="2160" w:type="dxa"/>
           </w:tcPr>
           <w:p>
             <w:pPr>
@@ -325,7 +325,7 @@
         </w:tc>
         <w:tc>
           <w:tcPr>
-            <w:tcW w:w="2335" w:type="dxa"/>
+            <w:tcW w:w="2065" w:type="dxa"/>
           </w:tcPr>
           <w:p>
             <w:pPr>
@@ -373,7 +373,7 @@
         </w:tc>
         <w:tc>
           <w:tcPr>
-            <w:tcW w:w="3325" w:type="dxa"/>
+            <w:tcW w:w="3240" w:type="dxa"/>
             <w:gridSpan w:val="3"/>
           </w:tcPr>
           <w:p>
@@ -388,7 +388,7 @@
         </w:tc>
         <w:tc>
           <w:tcPr>
-            <w:tcW w:w="1805" w:type="dxa"/>
+            <w:tcW w:w="2160" w:type="dxa"/>
           </w:tcPr>
           <w:p>
             <w:pPr>
@@ -408,11 +408,43 @@
               </w:rPr>
               <w:t>GPA</w:t>
             </w:r>
-          </w:p>
-        </w:tc>
-        <w:tc>
-          <w:tcPr>
-            <w:tcW w:w="2335" w:type="dxa"/>
+            <w:r>
+              <w:rPr>
+                <w:rFonts w:ascii="Aptos" w:hAnsi="Aptos" w:cstheme="minorHAnsi"/>
+                <w:sz w:val="22"/>
+                <w:szCs w:val="22"/>
+              </w:rPr>
+              <w:t xml:space="preserve"> and </w:t>
+            </w:r>
+            <w:r>
+              <w:rPr>
+                <w:rFonts w:ascii="Aptos" w:hAnsi="Aptos" w:cstheme="minorHAnsi"/>
+                <w:sz w:val="22"/>
+                <w:szCs w:val="22"/>
+              </w:rPr>
+              <w:t xml:space="preserve">band (first-class, </w:t>
+            </w:r>
+            <w:r>
+              <w:rPr>
+                <w:rFonts w:ascii="Aptos" w:hAnsi="Aptos" w:cstheme="minorHAnsi"/>
+                <w:sz w:val="22"/>
+                <w:szCs w:val="22"/>
+              </w:rPr>
+              <w:t>upper</w:t>
+            </w:r>
+            <w:r>
+              <w:rPr>
+                <w:rFonts w:ascii="Aptos" w:hAnsi="Aptos" w:cstheme="minorHAnsi"/>
+                <w:sz w:val="22"/>
+                <w:szCs w:val="22"/>
+              </w:rPr>
+              <w:t>, etc.)</w:t>
+            </w:r>
+          </w:p>
+        </w:tc>
+        <w:tc>
+          <w:tcPr>
+            <w:tcW w:w="2065" w:type="dxa"/>
           </w:tcPr>
           <w:p>
             <w:pPr>
@@ -476,7 +508,7 @@
         </w:tc>
         <w:tc>
           <w:tcPr>
-            <w:tcW w:w="3325" w:type="dxa"/>
+            <w:tcW w:w="3240" w:type="dxa"/>
             <w:gridSpan w:val="3"/>
           </w:tcPr>
           <w:p>
@@ -491,7 +523,7 @@
         </w:tc>
         <w:tc>
           <w:tcPr>
-            <w:tcW w:w="1805" w:type="dxa"/>
+            <w:tcW w:w="2160" w:type="dxa"/>
           </w:tcPr>
           <w:p>
             <w:pPr>
@@ -511,11 +543,19 @@
               </w:rPr>
               <w:t>GPA</w:t>
             </w:r>
-          </w:p>
-        </w:tc>
-        <w:tc>
-          <w:tcPr>
-            <w:tcW w:w="2335" w:type="dxa"/>
+            <w:r>
+              <w:rPr>
+                <w:rFonts w:ascii="Aptos" w:hAnsi="Aptos" w:cstheme="minorHAnsi"/>
+                <w:sz w:val="22"/>
+                <w:szCs w:val="22"/>
+              </w:rPr>
+              <w:t xml:space="preserve"> and band</w:t>
+            </w:r>
+          </w:p>
+        </w:tc>
+        <w:tc>
+          <w:tcPr>
+            <w:tcW w:w="2065" w:type="dxa"/>
           </w:tcPr>
           <w:p>
             <w:pPr>
@@ -592,17 +632,17 @@
                 <w:sz w:val="22"/>
                 <w:szCs w:val="22"/>
               </w:rPr>
-              <w:t>[Include score</w:t>
-            </w:r>
-            <w:r>
-              <w:rPr>
-                <w:rFonts w:ascii="Aptos" w:hAnsi="Aptos" w:cstheme="minorHAnsi"/>
-                <w:i/>
-                <w:iCs/>
-                <w:sz w:val="22"/>
-                <w:szCs w:val="22"/>
-              </w:rPr>
-              <w:t xml:space="preserve"> for each</w:t>
+              <w:t xml:space="preserve">[Include </w:t>
+            </w:r>
+            <w:r>
+              <w:rPr>
+                <w:rFonts w:ascii="Aptos" w:hAnsi="Aptos" w:cstheme="minorHAnsi"/>
+                <w:i/>
+                <w:iCs/>
+                <w:sz w:val="22"/>
+                <w:szCs w:val="22"/>
+              </w:rPr>
+              <w:t>subcategory</w:t>
             </w:r>
             <w:r>
               <w:rPr>
@@ -622,17 +662,37 @@
                 <w:sz w:val="22"/>
                 <w:szCs w:val="22"/>
               </w:rPr>
-              <w:t>subcategory</w:t>
-            </w:r>
-            <w:r>
-              <w:rPr>
-                <w:rFonts w:ascii="Aptos" w:hAnsi="Aptos" w:cstheme="minorHAnsi"/>
-                <w:i/>
-                <w:iCs/>
-                <w:sz w:val="22"/>
-                <w:szCs w:val="22"/>
-              </w:rPr>
-              <w:t xml:space="preserve"> and </w:t>
+              <w:t>score</w:t>
+            </w:r>
+            <w:r>
+              <w:rPr>
+                <w:rFonts w:ascii="Aptos" w:hAnsi="Aptos" w:cstheme="minorHAnsi"/>
+                <w:i/>
+                <w:iCs/>
+                <w:sz w:val="22"/>
+                <w:szCs w:val="22"/>
+              </w:rPr>
+              <w:t>s</w:t>
+            </w:r>
+            <w:r>
+              <w:rPr>
+                <w:rFonts w:ascii="Aptos" w:hAnsi="Aptos" w:cstheme="minorHAnsi"/>
+                <w:i/>
+                <w:iCs/>
+                <w:sz w:val="22"/>
+                <w:szCs w:val="22"/>
+              </w:rPr>
+              <w:t xml:space="preserve"> </w:t>
+            </w:r>
+            <w:r>
+              <w:rPr>
+                <w:rFonts w:ascii="Aptos" w:hAnsi="Aptos" w:cstheme="minorHAnsi"/>
+                <w:i/>
+                <w:iCs/>
+                <w:sz w:val="22"/>
+                <w:szCs w:val="22"/>
+              </w:rPr>
+              <w:t xml:space="preserve">and </w:t>
             </w:r>
             <w:r>
               <w:rPr>
@@ -717,27 +777,57 @@
                 <w:sz w:val="22"/>
                 <w:szCs w:val="22"/>
               </w:rPr>
-              <w:t xml:space="preserve">[Include score </w:t>
-            </w:r>
-            <w:r>
-              <w:rPr>
-                <w:rFonts w:ascii="Aptos" w:hAnsi="Aptos" w:cstheme="minorHAnsi"/>
-                <w:i/>
-                <w:iCs/>
-                <w:sz w:val="22"/>
-                <w:szCs w:val="22"/>
-              </w:rPr>
-              <w:t>for each subcategory</w:t>
-            </w:r>
-            <w:r>
-              <w:rPr>
-                <w:rFonts w:ascii="Aptos" w:hAnsi="Aptos" w:cstheme="minorHAnsi"/>
-                <w:i/>
-                <w:iCs/>
-                <w:sz w:val="22"/>
-                <w:szCs w:val="22"/>
-              </w:rPr>
-              <w:t xml:space="preserve"> and </w:t>
+              <w:t xml:space="preserve">[Include </w:t>
+            </w:r>
+            <w:r>
+              <w:rPr>
+                <w:rFonts w:ascii="Aptos" w:hAnsi="Aptos" w:cstheme="minorHAnsi"/>
+                <w:i/>
+                <w:iCs/>
+                <w:sz w:val="22"/>
+                <w:szCs w:val="22"/>
+              </w:rPr>
+              <w:t xml:space="preserve">subcategory </w:t>
+            </w:r>
+            <w:r>
+              <w:rPr>
+                <w:rFonts w:ascii="Aptos" w:hAnsi="Aptos" w:cstheme="minorHAnsi"/>
+                <w:i/>
+                <w:iCs/>
+                <w:sz w:val="22"/>
+                <w:szCs w:val="22"/>
+              </w:rPr>
+              <w:t>score</w:t>
+            </w:r>
+            <w:r>
+              <w:rPr>
+                <w:rFonts w:ascii="Aptos" w:hAnsi="Aptos" w:cstheme="minorHAnsi"/>
+                <w:i/>
+                <w:iCs/>
+                <w:sz w:val="22"/>
+                <w:szCs w:val="22"/>
+              </w:rPr>
+              <w:t>s</w:t>
+            </w:r>
+            <w:r>
+              <w:rPr>
+                <w:rFonts w:ascii="Aptos" w:hAnsi="Aptos" w:cstheme="minorHAnsi"/>
+                <w:i/>
+                <w:iCs/>
+                <w:sz w:val="22"/>
+                <w:szCs w:val="22"/>
+              </w:rPr>
+              <w:t xml:space="preserve"> </w:t>
+            </w:r>
+            <w:r>
+              <w:rPr>
+                <w:rFonts w:ascii="Aptos" w:hAnsi="Aptos" w:cstheme="minorHAnsi"/>
+                <w:i/>
+                <w:iCs/>
+                <w:sz w:val="22"/>
+                <w:szCs w:val="22"/>
+              </w:rPr>
+              <w:t xml:space="preserve">and </w:t>
             </w:r>
             <w:r>
               <w:rPr>
@@ -758,6 +848,16 @@
                 <w:szCs w:val="22"/>
               </w:rPr>
               <w:t>date</w:t>
+            </w:r>
+            <w:r>
+              <w:rPr>
+                <w:rFonts w:ascii="Aptos" w:hAnsi="Aptos" w:cstheme="minorHAnsi"/>
+                <w:i/>
+                <w:iCs/>
+                <w:sz w:val="22"/>
+                <w:szCs w:val="22"/>
+              </w:rPr>
+              <w:t>; don’t miss out AW</w:t>
             </w:r>
             <w:r>
               <w:rPr>
@@ -800,10 +900,12 @@
             <w:r>
               <w:rPr>
                 <w:rFonts w:ascii="Aptos" w:hAnsi="Aptos" w:cstheme="minorHAnsi"/>
-                <w:sz w:val="22"/>
-                <w:szCs w:val="22"/>
-              </w:rPr>
-              <w:t xml:space="preserve"> (optional)</w:t>
+                <w:b/>
+                <w:bCs/>
+                <w:sz w:val="22"/>
+                <w:szCs w:val="22"/>
+              </w:rPr>
+              <w:t>s</w:t>
             </w:r>
           </w:p>
         </w:tc>
@@ -1047,7 +1149,7 @@
                 <w:sz w:val="22"/>
                 <w:szCs w:val="22"/>
               </w:rPr>
-              <w:t>Other Remark</w:t>
+              <w:t>Remark</w:t>
             </w:r>
             <w:r>
               <w:rPr>
@@ -1081,7 +1183,7 @@
                 <w:sz w:val="22"/>
                 <w:szCs w:val="22"/>
               </w:rPr>
-              <w:t>optional</w:t>
+              <w:t>if any</w:t>
             </w:r>
             <w:r>
               <w:rPr>
@@ -1109,7 +1211,7 @@
           </w:p>
         </w:tc>
       </w:tr>
-      <w:bookmarkEnd w:id="1"/>
+      <w:bookmarkEnd w:id="0"/>
     </w:tbl>
     <w:p>
       <w:pPr>
@@ -1129,7 +1231,7 @@
 </file>
 
 <file path=word/numbering.xml><?xml version="1.0" encoding="utf-8"?>
-<w:numbering xmlns:wpc="http://schemas.microsoft.com/office/word/2010/wordprocessingCanvas" xmlns:cx="http://schemas.microsoft.com/office/drawing/2014/chartex" xmlns:cx1="http://schemas.microsoft.com/office/drawing/2015/9/8/chartex" xmlns:cx2="http://schemas.microsoft.com/office/drawing/2015/10/21/chartex" xmlns:cx3="http://schemas.microsoft.com/office/drawing/2016/5/9/chartex" xmlns:cx4="http://schemas.microsoft.com/office/drawing/2016/5/10/chartex" xmlns:cx5="http://schemas.microsoft.com/office/drawing/2016/5/11/chartex" xmlns:cx6="http://schemas.microsoft.com/office/drawing/2016/5/12/chartex" xmlns:cx7="http://schemas.microsoft.com/office/drawing/2016/5/13/chartex" xmlns:cx8="http://schemas.microsoft.com/office/drawing/2016/5/14/chartex" xmlns:mc="http://schemas.openxmlformats.org/markup-compatibility/2006" xmlns:aink="http://schemas.microsoft.com/office/drawing/2016/ink" xmlns:am3d="http://schemas.microsoft.com/office/drawing/2017/model3d" xmlns:o="urn:schemas-microsoft-com:office:office" xmlns:oel="http://schemas.microsoft.com/office/2019/extlst" xmlns:r="http://schemas.openxmlformats.org/officeDocument/2006/relationships" xmlns:m="http://schemas.openxmlformats.org/officeDocument/2006/math" xmlns:v="urn:schemas-microsoft-com:vml" xmlns:wp14="http://schemas.microsoft.com/office/word/2010/wordprocessingDrawing" xmlns:wp="http://schemas.openxmlformats.org/drawingml/2006/wordprocessingDrawing" xmlns:w10="urn:schemas-microsoft-com:office:word" xmlns:w="http://schemas.openxmlformats.org/wordprocessingml/2006/main" xmlns:w14="http://schemas.microsoft.com/office/word/2010/wordml" xmlns:w15="http://schemas.microsoft.com/office/word/2012/wordml" xmlns:w16cex="http://schemas.microsoft.com/office/word/2018/wordml/cex" xmlns:w16cid="http://schemas.microsoft.com/office/word/2016/wordml/cid" xmlns:w16="http://schemas.microsoft.com/office/word/2018/wordml" xmlns:w16du="http://schemas.microsoft.com/office/word/2023/wordml/word16du" xmlns:w16sdtdh="http://schemas.microsoft.com/office/word/2020/wordml/sdtdatahash" xmlns:w16se="http://schemas.microsoft.com/office/word/2015/wordml/symex" xmlns:wpg="http://schemas.microsoft.com/office/word/2010/wordprocessingGroup" xmlns:wpi="http://schemas.microsoft.com/office/word/2010/wordprocessingInk" xmlns:wne="http://schemas.microsoft.com/office/word/2006/wordml" xmlns:wps="http://schemas.microsoft.com/office/word/2010/wordprocessingShape" mc:Ignorable="w14 w15 w16se w16cid w16 w16cex w16sdtdh w16du wp14">
+<w:numbering xmlns:wpc="http://schemas.microsoft.com/office/word/2010/wordprocessingCanvas" xmlns:cx="http://schemas.microsoft.com/office/drawing/2014/chartex" xmlns:cx1="http://schemas.microsoft.com/office/drawing/2015/9/8/chartex" xmlns:cx2="http://schemas.microsoft.com/office/drawing/2015/10/21/chartex" xmlns:cx3="http://schemas.microsoft.com/office/drawing/2016/5/9/chartex" xmlns:cx4="http://schemas.microsoft.com/office/drawing/2016/5/10/chartex" xmlns:cx5="http://schemas.microsoft.com/office/drawing/2016/5/11/chartex" xmlns:cx6="http://schemas.microsoft.com/office/drawing/2016/5/12/chartex" xmlns:cx7="http://schemas.microsoft.com/office/drawing/2016/5/13/chartex" xmlns:cx8="http://schemas.microsoft.com/office/drawing/2016/5/14/chartex" xmlns:mc="http://schemas.openxmlformats.org/markup-compatibility/2006" xmlns:aink="http://schemas.microsoft.com/office/drawing/2016/ink" xmlns:am3d="http://schemas.microsoft.com/office/drawing/2017/model3d" xmlns:o="urn:schemas-microsoft-com:office:office" xmlns:oel="http://schemas.microsoft.com/office/2019/extlst" xmlns:r="http://schemas.openxmlformats.org/officeDocument/2006/relationships" xmlns:m="http://schemas.openxmlformats.org/officeDocument/2006/math" xmlns:v="urn:schemas-microsoft-com:vml" xmlns:wp14="http://schemas.microsoft.com/office/word/2010/wordprocessingDrawing" xmlns:wp="http://schemas.openxmlformats.org/drawingml/2006/wordprocessingDrawing" xmlns:w10="urn:schemas-microsoft-com:office:word" xmlns:w="http://schemas.openxmlformats.org/wordprocessingml/2006/main" xmlns:w14="http://schemas.microsoft.com/office/word/2010/wordml" xmlns:w15="http://schemas.microsoft.com/office/word/2012/wordml" xmlns:w16cex="http://schemas.microsoft.com/office/word/2018/wordml/cex" xmlns:w16cid="http://schemas.microsoft.com/office/word/2016/wordml/cid" xmlns:w16="http://schemas.microsoft.com/office/word/2018/wordml" xmlns:w16du="http://schemas.microsoft.com/office/word/2023/wordml/word16du" xmlns:w16sdtdh="http://schemas.microsoft.com/office/word/2020/wordml/sdtdatahash" xmlns:w16sdtfl="http://schemas.microsoft.com/office/word/2024/wordml/sdtformatlock" xmlns:w16se="http://schemas.microsoft.com/office/word/2015/wordml/symex" xmlns:wpg="http://schemas.microsoft.com/office/word/2010/wordprocessingGroup" xmlns:wpi="http://schemas.microsoft.com/office/word/2010/wordprocessingInk" xmlns:wne="http://schemas.microsoft.com/office/word/2006/wordml" xmlns:wps="http://schemas.microsoft.com/office/word/2010/wordprocessingShape" mc:Ignorable="w14 w15 w16se w16cid w16 w16cex w16sdtdh w16sdtfl w16du wp14">
   <w:abstractNum w:abstractNumId="0" w15:restartNumberingAfterBreak="0">
     <w:nsid w:val="5C0873D3"/>
     <w:multiLevelType w:val="hybridMultilevel"/>
@@ -1250,7 +1352,7 @@
 </file>
 
 <file path=word/styles.xml><?xml version="1.0" encoding="utf-8"?>
-<w:styles xmlns:mc="http://schemas.openxmlformats.org/markup-compatibility/2006" xmlns:r="http://schemas.openxmlformats.org/officeDocument/2006/relationships" xmlns:w="http://schemas.openxmlformats.org/wordprocessingml/2006/main" xmlns:w14="http://schemas.microsoft.com/office/word/2010/wordml" xmlns:w15="http://schemas.microsoft.com/office/word/2012/wordml" xmlns:w16cex="http://schemas.microsoft.com/office/word/2018/wordml/cex" xmlns:w16cid="http://schemas.microsoft.com/office/word/2016/wordml/cid" xmlns:w16="http://schemas.microsoft.com/office/word/2018/wordml" xmlns:w16du="http://schemas.microsoft.com/office/word/2023/wordml/word16du" xmlns:w16sdtdh="http://schemas.microsoft.com/office/word/2020/wordml/sdtdatahash" xmlns:w16se="http://schemas.microsoft.com/office/word/2015/wordml/symex" mc:Ignorable="w14 w15 w16se w16cid w16 w16cex w16sdtdh w16du">
+<w:styles xmlns:mc="http://schemas.openxmlformats.org/markup-compatibility/2006" xmlns:r="http://schemas.openxmlformats.org/officeDocument/2006/relationships" xmlns:w="http://schemas.openxmlformats.org/wordprocessingml/2006/main" xmlns:w14="http://schemas.microsoft.com/office/word/2010/wordml" xmlns:w15="http://schemas.microsoft.com/office/word/2012/wordml" xmlns:w16cex="http://schemas.microsoft.com/office/word/2018/wordml/cex" xmlns:w16cid="http://schemas.microsoft.com/office/word/2016/wordml/cid" xmlns:w16="http://schemas.microsoft.com/office/word/2018/wordml" xmlns:w16du="http://schemas.microsoft.com/office/word/2023/wordml/word16du" xmlns:w16sdtdh="http://schemas.microsoft.com/office/word/2020/wordml/sdtdatahash" xmlns:w16sdtfl="http://schemas.microsoft.com/office/word/2024/wordml/sdtformatlock" xmlns:w16se="http://schemas.microsoft.com/office/word/2015/wordml/symex" mc:Ignorable="w14 w15 w16se w16cid w16 w16cex w16sdtdh w16sdtfl w16du">
   <w:docDefaults>
     <w:rPrDefault>
       <w:rPr>

</xml_diff>